<commit_message>
Added script / documentation to replace urls
</commit_message>
<xml_diff>
--- a/data/DataUsageAgreement_SBiDDDataset.docx
+++ b/data/DataUsageAgreement_SBiDDDataset.docx
@@ -323,21 +323,7 @@
             <w:rPr>
               <w:szCs w:val="22"/>
             </w:rPr>
-            <w:t xml:space="preserve">House, </w:t>
-          </w:r>
-          <w:proofErr w:type="spellStart"/>
-          <w:r>
-            <w:rPr>
-              <w:szCs w:val="22"/>
-            </w:rPr>
-            <w:t>Bailrigg</w:t>
-          </w:r>
-          <w:proofErr w:type="spellEnd"/>
-          <w:r>
-            <w:rPr>
-              <w:szCs w:val="22"/>
-            </w:rPr>
-            <w:t>, Lancaster, LA1 4YW</w:t>
+            <w:t>House, Bailrigg, Lancaster, LA1 4YW</w:t>
           </w:r>
         </w:sdtContent>
       </w:sdt>
@@ -988,21 +974,7 @@
         <w:rPr>
           <w:lang w:eastAsia="ko-KR"/>
         </w:rPr>
-        <w:t>means all applicable data protection and privacy legislation in force from time to time in the UK, including but not limited to: (</w:t>
-      </w:r>
-      <w:proofErr w:type="spellStart"/>
-      <w:r>
-        <w:rPr>
-          <w:lang w:eastAsia="ko-KR"/>
-        </w:rPr>
-        <w:t>i</w:t>
-      </w:r>
-      <w:proofErr w:type="spellEnd"/>
-      <w:r>
-        <w:rPr>
-          <w:lang w:eastAsia="ko-KR"/>
-        </w:rPr>
-        <w:t xml:space="preserve">) the General Data Protection Regulation ((EU) 2016/679) as retained in UK law by the EU (Withdrawal) Act 2018 and the Data Protection, Privacy and Electronic Communications (Amendments etc) (EU Exit) Regulations 2019 (the "UK General Data Protection Regulation" or “UK GDPR”); (ii) the Data Protection Act 2018; (iii) the Privacy and Electronic Communications Directive 2002/58/EC (as updated by Directive 2009/136/EC) and the Privacy and Electronic Communications Regulations 2003 (SI 2003/2426) as amended; and (iv) all applicable legislation and regulatory requirements in force from time to time which apply to a </w:t>
+        <w:t xml:space="preserve">means all applicable data protection and privacy legislation in force from time to time in the UK, including but not limited to: (i) the General Data Protection Regulation ((EU) 2016/679) as retained in UK law by the EU (Withdrawal) Act 2018 and the Data Protection, Privacy and Electronic Communications (Amendments etc) (EU Exit) Regulations 2019 (the "UK General Data Protection Regulation" or “UK GDPR”); (ii) the Data Protection Act 2018; (iii) the Privacy and Electronic Communications Directive 2002/58/EC (as updated by Directive 2009/136/EC) and the Privacy and Electronic Communications Regulations 2003 (SI 2003/2426) as amended; and (iv) all applicable legislation and regulatory requirements in force from time to time which apply to a </w:t>
       </w:r>
       <w:r>
         <w:rPr>
@@ -3949,10 +3921,7 @@
         <w:t>,</w:t>
       </w:r>
       <w:r>
-        <w:t xml:space="preserve"> </w:t>
-      </w:r>
-      <w:r>
-        <w:t>Lobban</w:t>
+        <w:t xml:space="preserve"> Lobban</w:t>
       </w:r>
       <w:r>
         <w:t xml:space="preserve">, </w:t>
@@ -4296,7 +4265,6 @@
                 <w:lang w:eastAsia="en-GB"/>
               </w:rPr>
             </w:pPr>
-            <w:proofErr w:type="spellStart"/>
             <w:r>
               <w:rPr>
                 <w:rFonts w:ascii="Calibri" w:hAnsi="Calibri" w:cs="Calibri"/>
@@ -4305,7 +4273,6 @@
               </w:rPr>
               <w:t>user_id</w:t>
             </w:r>
-            <w:proofErr w:type="spellEnd"/>
           </w:p>
         </w:tc>
         <w:tc>
@@ -4444,7 +4411,6 @@
                 <w:lang w:eastAsia="en-GB"/>
               </w:rPr>
             </w:pPr>
-            <w:proofErr w:type="spellStart"/>
             <w:r>
               <w:rPr>
                 <w:rFonts w:ascii="Calibri" w:hAnsi="Calibri" w:cs="Calibri"/>
@@ -4453,7 +4419,6 @@
               </w:rPr>
               <w:t>created_at_UTC</w:t>
             </w:r>
-            <w:proofErr w:type="spellEnd"/>
           </w:p>
         </w:tc>
         <w:tc>
@@ -4481,23 +4446,13 @@
                 <w:lang w:eastAsia="en-GB"/>
               </w:rPr>
             </w:pPr>
-            <w:proofErr w:type="spellStart"/>
-            <w:r>
-              <w:rPr>
-                <w:rFonts w:ascii="Calibri" w:hAnsi="Calibri" w:cs="Calibri"/>
-                <w:szCs w:val="22"/>
-                <w:lang w:eastAsia="en-GB"/>
-              </w:rPr>
-              <w:t>Utc</w:t>
-            </w:r>
-            <w:proofErr w:type="spellEnd"/>
-            <w:r>
-              <w:rPr>
-                <w:rFonts w:ascii="Calibri" w:hAnsi="Calibri" w:cs="Calibri"/>
-                <w:szCs w:val="22"/>
-                <w:lang w:eastAsia="en-GB"/>
-              </w:rPr>
-              <w:t xml:space="preserve"> timestamp </w:t>
+            <w:r>
+              <w:rPr>
+                <w:rFonts w:ascii="Calibri" w:hAnsi="Calibri" w:cs="Calibri"/>
+                <w:szCs w:val="22"/>
+                <w:lang w:eastAsia="en-GB"/>
+              </w:rPr>
+              <w:t xml:space="preserve">Utc timestamp </w:t>
             </w:r>
             <w:r>
               <w:rPr>
@@ -4537,7 +4492,6 @@
                 <w:lang w:eastAsia="en-GB"/>
               </w:rPr>
             </w:pPr>
-            <w:proofErr w:type="spellStart"/>
             <w:r>
               <w:rPr>
                 <w:rFonts w:ascii="Calibri" w:hAnsi="Calibri" w:cs="Calibri"/>
@@ -4546,7 +4500,6 @@
               </w:rPr>
               <w:t>subreddit_name</w:t>
             </w:r>
-            <w:proofErr w:type="spellEnd"/>
           </w:p>
         </w:tc>
         <w:tc>
@@ -4580,25 +4533,7 @@
                 <w:szCs w:val="22"/>
                 <w:lang w:eastAsia="en-GB"/>
               </w:rPr>
-              <w:t>Name of the subreddit in which this post was posted (access subreddit as reddit.com/r/</w:t>
-            </w:r>
-            <w:proofErr w:type="spellStart"/>
-            <w:r>
-              <w:rPr>
-                <w:rFonts w:ascii="Calibri" w:hAnsi="Calibri" w:cs="Calibri"/>
-                <w:szCs w:val="22"/>
-                <w:lang w:eastAsia="en-GB"/>
-              </w:rPr>
-              <w:t>subreddit_name</w:t>
-            </w:r>
-            <w:proofErr w:type="spellEnd"/>
-            <w:r>
-              <w:rPr>
-                <w:rFonts w:ascii="Calibri" w:hAnsi="Calibri" w:cs="Calibri"/>
-                <w:szCs w:val="22"/>
-                <w:lang w:eastAsia="en-GB"/>
-              </w:rPr>
-              <w:t>)</w:t>
+              <w:t>Name of the subreddit in which this post was posted (access subreddit as reddit.com/r/subreddit_name)</w:t>
             </w:r>
             <w:r>
               <w:rPr>
@@ -4638,7 +4573,6 @@
                 <w:lang w:eastAsia="en-GB"/>
               </w:rPr>
             </w:pPr>
-            <w:proofErr w:type="spellStart"/>
             <w:r>
               <w:rPr>
                 <w:rFonts w:ascii="Calibri" w:hAnsi="Calibri" w:cs="Calibri"/>
@@ -4647,7 +4581,6 @@
               </w:rPr>
               <w:t>created_at</w:t>
             </w:r>
-            <w:proofErr w:type="spellEnd"/>
           </w:p>
         </w:tc>
         <w:tc>
@@ -4830,7 +4763,6 @@
                 <w:lang w:eastAsia="en-GB"/>
               </w:rPr>
             </w:pPr>
-            <w:proofErr w:type="spellStart"/>
             <w:r>
               <w:rPr>
                 <w:rFonts w:ascii="Calibri" w:hAnsi="Calibri" w:cs="Calibri"/>
@@ -4839,7 +4771,6 @@
               </w:rPr>
               <w:t>text_wordcount</w:t>
             </w:r>
-            <w:proofErr w:type="spellEnd"/>
           </w:p>
         </w:tc>
         <w:tc>
@@ -4887,23 +4818,7 @@
                 <w:rFonts w:ascii="Calibri" w:hAnsi="Calibri" w:cs="Calibri"/>
                 <w:lang w:eastAsia="en-GB"/>
               </w:rPr>
-              <w:t xml:space="preserve">NLTK’s (version 3.4.1) </w:t>
-            </w:r>
-            <w:proofErr w:type="spellStart"/>
-            <w:r>
-              <w:rPr>
-                <w:rFonts w:ascii="Calibri" w:hAnsi="Calibri" w:cs="Calibri"/>
-                <w:lang w:eastAsia="en-GB"/>
-              </w:rPr>
-              <w:t>TwitterTokenizer</w:t>
-            </w:r>
-            <w:proofErr w:type="spellEnd"/>
-            <w:r>
-              <w:rPr>
-                <w:rFonts w:ascii="Calibri" w:hAnsi="Calibri" w:cs="Calibri"/>
-                <w:lang w:eastAsia="en-GB"/>
-              </w:rPr>
-              <w:t xml:space="preserve"> </w:t>
+              <w:t xml:space="preserve">NLTK’s (version 3.4.1) TwitterTokenizer </w:t>
             </w:r>
             <w:r>
               <w:rPr>
@@ -4979,7 +4894,6 @@
                 <w:lang w:eastAsia="en-GB"/>
               </w:rPr>
             </w:pPr>
-            <w:proofErr w:type="spellStart"/>
             <w:r>
               <w:rPr>
                 <w:rFonts w:ascii="Calibri" w:hAnsi="Calibri" w:cs="Calibri"/>
@@ -4988,7 +4902,6 @@
               </w:rPr>
               <w:t>bd_diagnosis_post</w:t>
             </w:r>
-            <w:proofErr w:type="spellEnd"/>
           </w:p>
         </w:tc>
         <w:tc>
@@ -5149,7 +5062,6 @@
                 <w:lang w:eastAsia="en-GB"/>
               </w:rPr>
             </w:pPr>
-            <w:proofErr w:type="spellStart"/>
             <w:r>
               <w:rPr>
                 <w:rFonts w:ascii="Calibri" w:hAnsi="Calibri" w:cs="Calibri"/>
@@ -5158,7 +5070,6 @@
               </w:rPr>
               <w:t>mentions_bd</w:t>
             </w:r>
-            <w:proofErr w:type="spellEnd"/>
           </w:p>
         </w:tc>
         <w:tc>
@@ -5311,7 +5222,6 @@
                 <w:lang w:eastAsia="en-GB"/>
               </w:rPr>
             </w:pPr>
-            <w:proofErr w:type="spellStart"/>
             <w:r>
               <w:rPr>
                 <w:rFonts w:ascii="Calibri" w:hAnsi="Calibri" w:cs="Calibri"/>
@@ -5320,7 +5230,6 @@
               </w:rPr>
               <w:t>in_mh_subreddit</w:t>
             </w:r>
-            <w:proofErr w:type="spellEnd"/>
           </w:p>
         </w:tc>
         <w:tc>
@@ -5465,7 +5374,6 @@
                 <w:lang w:eastAsia="en-GB"/>
               </w:rPr>
             </w:pPr>
-            <w:proofErr w:type="spellStart"/>
             <w:r>
               <w:rPr>
                 <w:rFonts w:ascii="Calibri" w:hAnsi="Calibri" w:cs="Calibri"/>
@@ -5474,7 +5382,6 @@
               </w:rPr>
               <w:t>subreddit_type</w:t>
             </w:r>
-            <w:proofErr w:type="spellEnd"/>
           </w:p>
         </w:tc>
         <w:tc>
@@ -5510,25 +5417,7 @@
                 <w:szCs w:val="22"/>
                 <w:lang w:eastAsia="en-GB"/>
               </w:rPr>
-              <w:t xml:space="preserve">Type of subreddit in which post was posted: bd (Bipolar Disorder (BD)), </w:t>
-            </w:r>
-            <w:proofErr w:type="spellStart"/>
-            <w:r>
-              <w:rPr>
-                <w:rFonts w:ascii="Calibri" w:hAnsi="Calibri" w:cs="Calibri"/>
-                <w:szCs w:val="22"/>
-                <w:lang w:eastAsia="en-GB"/>
-              </w:rPr>
-              <w:t>mh</w:t>
-            </w:r>
-            <w:proofErr w:type="spellEnd"/>
-            <w:r>
-              <w:rPr>
-                <w:rFonts w:ascii="Calibri" w:hAnsi="Calibri" w:cs="Calibri"/>
-                <w:szCs w:val="22"/>
-                <w:lang w:eastAsia="en-GB"/>
-              </w:rPr>
-              <w:t xml:space="preserve"> (Mental Health (MH)), other (neither in BD nor MH subreddits list)</w:t>
+              <w:t>Type of subreddit in which post was posted: bd (Bipolar Disorder (BD)), mh (Mental Health (MH)), other (neither in BD nor MH subreddits list)</w:t>
             </w:r>
           </w:p>
         </w:tc>
@@ -5549,7 +5438,6 @@
           <w:szCs w:val="22"/>
           <w:lang w:eastAsia="en-GB"/>
         </w:rPr>
-        <w:lastRenderedPageBreak/>
         <w:t> </w:t>
       </w:r>
     </w:p>
@@ -5568,6 +5456,7 @@
           <w:szCs w:val="22"/>
           <w:lang w:eastAsia="en-GB"/>
         </w:rPr>
+        <w:lastRenderedPageBreak/>
         <w:t>posts_texts.csv</w:t>
       </w:r>
     </w:p>
@@ -5798,6 +5687,7 @@
               <w:jc w:val="left"/>
               <w:rPr>
                 <w:rFonts w:ascii="Calibri" w:hAnsi="Calibri" w:cs="Calibri"/>
+                <w:szCs w:val="22"/>
                 <w:lang w:eastAsia="en-GB"/>
               </w:rPr>
             </w:pPr>
@@ -5808,6 +5698,45 @@
                 <w:lang w:eastAsia="en-GB"/>
               </w:rPr>
               <w:t>Post text (for submissions contains the title and text body separated by a space character)</w:t>
+            </w:r>
+          </w:p>
+          <w:p>
+            <w:pPr>
+              <w:jc w:val="left"/>
+              <w:rPr>
+                <w:rFonts w:ascii="Calibri" w:hAnsi="Calibri" w:cs="Calibri"/>
+                <w:lang w:eastAsia="en-GB"/>
+              </w:rPr>
+            </w:pPr>
+            <w:r>
+              <w:rPr>
+                <w:rFonts w:ascii="Calibri" w:hAnsi="Calibri" w:cs="Calibri"/>
+                <w:lang w:eastAsia="en-GB"/>
+              </w:rPr>
+              <w:t>Urls in the text were automatically replaced by “subURLaddress”</w:t>
+            </w:r>
+            <w:commentRangeStart w:id="10"/>
+            <w:r>
+              <w:rPr>
+                <w:rStyle w:val="FootnoteReference"/>
+                <w:rFonts w:ascii="Calibri" w:hAnsi="Calibri" w:cs="Calibri"/>
+                <w:lang w:eastAsia="en-GB"/>
+              </w:rPr>
+              <w:footnoteReference w:id="1"/>
+            </w:r>
+            <w:r>
+              <w:rPr>
+                <w:rFonts w:ascii="Calibri" w:hAnsi="Calibri" w:cs="Calibri"/>
+                <w:lang w:eastAsia="en-GB"/>
+              </w:rPr>
+              <w:t xml:space="preserve">. </w:t>
+            </w:r>
+            <w:commentRangeEnd w:id="10"/>
+            <w:r>
+              <w:rPr>
+                <w:rStyle w:val="CommentReference"/>
+              </w:rPr>
+              <w:commentReference w:id="10"/>
             </w:r>
           </w:p>
         </w:tc>
@@ -6209,17 +6138,8 @@
                 <w:rFonts w:ascii="Calibri" w:hAnsi="Calibri" w:cs="Calibri"/>
                 <w:lang w:eastAsia="en-GB"/>
               </w:rPr>
-              <w:t xml:space="preserve">Number of words in the post according to LIWC, can differ from </w:t>
-            </w:r>
-            <w:proofErr w:type="spellStart"/>
-            <w:r>
-              <w:rPr>
-                <w:rFonts w:ascii="Calibri" w:hAnsi="Calibri" w:cs="Calibri"/>
-                <w:lang w:eastAsia="en-GB"/>
-              </w:rPr>
-              <w:t>text_wordcount</w:t>
-            </w:r>
-            <w:proofErr w:type="spellEnd"/>
+              <w:t>Number of words in the post according to LIWC, can differ from text_wordcount</w:t>
+            </w:r>
           </w:p>
         </w:tc>
       </w:tr>
@@ -6250,7 +6170,6 @@
                 <w:lang w:eastAsia="en-GB"/>
               </w:rPr>
             </w:pPr>
-            <w:proofErr w:type="spellStart"/>
             <w:r>
               <w:rPr>
                 <w:rFonts w:ascii="Calibri" w:hAnsi="Calibri" w:cs="Calibri"/>
@@ -6259,7 +6178,6 @@
               </w:rPr>
               <w:t>posemo</w:t>
             </w:r>
-            <w:proofErr w:type="spellEnd"/>
           </w:p>
         </w:tc>
         <w:tc>
@@ -6325,7 +6243,6 @@
                 <w:lang w:eastAsia="en-GB"/>
               </w:rPr>
             </w:pPr>
-            <w:proofErr w:type="spellStart"/>
             <w:r>
               <w:rPr>
                 <w:rFonts w:ascii="Calibri" w:hAnsi="Calibri" w:cs="Calibri"/>
@@ -6334,7 +6251,6 @@
               </w:rPr>
               <w:t>anx</w:t>
             </w:r>
-            <w:proofErr w:type="spellEnd"/>
           </w:p>
         </w:tc>
         <w:tc>
@@ -6549,7 +6465,6 @@
                 <w:lang w:eastAsia="en-GB"/>
               </w:rPr>
             </w:pPr>
-            <w:proofErr w:type="spellStart"/>
             <w:r>
               <w:rPr>
                 <w:rFonts w:ascii="Calibri" w:hAnsi="Calibri" w:cs="Calibri"/>
@@ -6558,7 +6473,6 @@
               </w:rPr>
               <w:t>i</w:t>
             </w:r>
-            <w:proofErr w:type="spellEnd"/>
           </w:p>
         </w:tc>
         <w:tc>
@@ -6836,7 +6750,6 @@
                 <w:lang w:eastAsia="en-GB"/>
               </w:rPr>
             </w:pPr>
-            <w:proofErr w:type="spellStart"/>
             <w:r>
               <w:rPr>
                 <w:rFonts w:ascii="Calibri" w:hAnsi="Calibri" w:cs="Calibri"/>
@@ -6845,7 +6758,6 @@
               </w:rPr>
               <w:t>created_at</w:t>
             </w:r>
-            <w:proofErr w:type="spellEnd"/>
           </w:p>
         </w:tc>
         <w:tc>
@@ -6873,23 +6785,13 @@
                 <w:lang w:eastAsia="en-GB"/>
               </w:rPr>
             </w:pPr>
-            <w:proofErr w:type="spellStart"/>
-            <w:r>
-              <w:rPr>
-                <w:rFonts w:ascii="Calibri" w:hAnsi="Calibri" w:cs="Calibri"/>
-                <w:szCs w:val="22"/>
-                <w:lang w:eastAsia="en-GB"/>
-              </w:rPr>
-              <w:t>Utc</w:t>
-            </w:r>
-            <w:proofErr w:type="spellEnd"/>
-            <w:r>
-              <w:rPr>
-                <w:rFonts w:ascii="Calibri" w:hAnsi="Calibri" w:cs="Calibri"/>
-                <w:szCs w:val="22"/>
-                <w:lang w:eastAsia="en-GB"/>
-              </w:rPr>
-              <w:t xml:space="preserve"> timestamp of account creation</w:t>
+            <w:r>
+              <w:rPr>
+                <w:rFonts w:ascii="Calibri" w:hAnsi="Calibri" w:cs="Calibri"/>
+                <w:szCs w:val="22"/>
+                <w:lang w:eastAsia="en-GB"/>
+              </w:rPr>
+              <w:t>Utc timestamp of account creation</w:t>
             </w:r>
             <w:r>
               <w:rPr>
@@ -6929,7 +6831,6 @@
                 <w:lang w:eastAsia="en-GB"/>
               </w:rPr>
             </w:pPr>
-            <w:proofErr w:type="spellStart"/>
             <w:r>
               <w:rPr>
                 <w:rFonts w:ascii="Calibri" w:hAnsi="Calibri" w:cs="Calibri"/>
@@ -6938,7 +6839,6 @@
               </w:rPr>
               <w:t>n_posts</w:t>
             </w:r>
-            <w:proofErr w:type="spellEnd"/>
           </w:p>
         </w:tc>
         <w:tc>
@@ -7005,7 +6905,6 @@
                 <w:lang w:eastAsia="en-GB"/>
               </w:rPr>
             </w:pPr>
-            <w:proofErr w:type="spellStart"/>
             <w:r>
               <w:rPr>
                 <w:rFonts w:ascii="Calibri" w:hAnsi="Calibri" w:cs="Calibri"/>
@@ -7014,7 +6913,6 @@
               </w:rPr>
               <w:t>n_submissions</w:t>
             </w:r>
-            <w:proofErr w:type="spellEnd"/>
           </w:p>
         </w:tc>
         <w:tc>
@@ -7081,7 +6979,6 @@
                 <w:lang w:eastAsia="en-GB"/>
               </w:rPr>
             </w:pPr>
-            <w:proofErr w:type="spellStart"/>
             <w:r>
               <w:rPr>
                 <w:rFonts w:ascii="Calibri" w:hAnsi="Calibri" w:cs="Calibri"/>
@@ -7090,7 +6987,6 @@
               </w:rPr>
               <w:t>n_comments</w:t>
             </w:r>
-            <w:proofErr w:type="spellEnd"/>
           </w:p>
         </w:tc>
         <w:tc>
@@ -7156,7 +7052,6 @@
                 <w:lang w:eastAsia="en-GB"/>
               </w:rPr>
             </w:pPr>
-            <w:proofErr w:type="spellStart"/>
             <w:r>
               <w:rPr>
                 <w:rFonts w:ascii="Calibri" w:hAnsi="Calibri" w:cs="Calibri"/>
@@ -7165,7 +7060,6 @@
               </w:rPr>
               <w:t>first_post_created_at</w:t>
             </w:r>
-            <w:proofErr w:type="spellEnd"/>
           </w:p>
         </w:tc>
         <w:tc>
@@ -7231,7 +7125,6 @@
                 <w:lang w:eastAsia="en-GB"/>
               </w:rPr>
             </w:pPr>
-            <w:proofErr w:type="spellStart"/>
             <w:r>
               <w:rPr>
                 <w:rFonts w:ascii="Calibri" w:hAnsi="Calibri" w:cs="Calibri"/>
@@ -7240,7 +7133,6 @@
               </w:rPr>
               <w:t>days_to_first_post</w:t>
             </w:r>
-            <w:proofErr w:type="spellEnd"/>
           </w:p>
         </w:tc>
         <w:tc>
@@ -7275,43 +7167,7 @@
                 <w:szCs w:val="22"/>
                 <w:lang w:eastAsia="en-GB"/>
               </w:rPr>
-              <w:t>Days between account creation and timestamp of first post by this user in the dataset (</w:t>
-            </w:r>
-            <w:proofErr w:type="spellStart"/>
-            <w:r>
-              <w:rPr>
-                <w:rFonts w:ascii="Calibri" w:hAnsi="Calibri" w:cs="Calibri"/>
-                <w:szCs w:val="22"/>
-                <w:lang w:eastAsia="en-GB"/>
-              </w:rPr>
-              <w:t>post.created_at</w:t>
-            </w:r>
-            <w:proofErr w:type="spellEnd"/>
-            <w:r>
-              <w:rPr>
-                <w:rFonts w:ascii="Calibri" w:hAnsi="Calibri" w:cs="Calibri"/>
-                <w:szCs w:val="22"/>
-                <w:lang w:eastAsia="en-GB"/>
-              </w:rPr>
-              <w:t xml:space="preserve"> - </w:t>
-            </w:r>
-            <w:proofErr w:type="spellStart"/>
-            <w:r>
-              <w:rPr>
-                <w:rFonts w:ascii="Calibri" w:hAnsi="Calibri" w:cs="Calibri"/>
-                <w:szCs w:val="22"/>
-                <w:lang w:eastAsia="en-GB"/>
-              </w:rPr>
-              <w:t>user.created_at</w:t>
-            </w:r>
-            <w:proofErr w:type="spellEnd"/>
-            <w:r>
-              <w:rPr>
-                <w:rFonts w:ascii="Calibri" w:hAnsi="Calibri" w:cs="Calibri"/>
-                <w:szCs w:val="22"/>
-                <w:lang w:eastAsia="en-GB"/>
-              </w:rPr>
-              <w:t>)</w:t>
+              <w:t>Days between account creation and timestamp of first post by this user in the dataset (post.created_at - user.created_at)</w:t>
             </w:r>
           </w:p>
         </w:tc>
@@ -7343,7 +7199,6 @@
                 <w:lang w:eastAsia="en-GB"/>
               </w:rPr>
             </w:pPr>
-            <w:proofErr w:type="spellStart"/>
             <w:r>
               <w:rPr>
                 <w:rFonts w:ascii="Calibri" w:hAnsi="Calibri" w:cs="Calibri"/>
@@ -7352,7 +7207,6 @@
               </w:rPr>
               <w:t>active_days</w:t>
             </w:r>
-            <w:proofErr w:type="spellEnd"/>
           </w:p>
         </w:tc>
         <w:tc>
@@ -7453,34 +7307,14 @@
                 <w:lang w:eastAsia="en-GB"/>
               </w:rPr>
             </w:pPr>
-            <w:proofErr w:type="spellStart"/>
-            <w:r>
-              <w:rPr>
-                <w:rFonts w:ascii="Calibri" w:hAnsi="Calibri" w:cs="Calibri"/>
-                <w:szCs w:val="22"/>
-                <w:lang w:eastAsia="en-GB"/>
-              </w:rPr>
-              <w:t>n_posts</w:t>
-            </w:r>
-            <w:proofErr w:type="spellEnd"/>
-            <w:r>
-              <w:rPr>
-                <w:rFonts w:ascii="Calibri" w:hAnsi="Calibri" w:cs="Calibri"/>
-                <w:szCs w:val="22"/>
-                <w:lang w:eastAsia="en-GB"/>
-              </w:rPr>
-              <w:t xml:space="preserve"> / </w:t>
-            </w:r>
-            <w:proofErr w:type="spellStart"/>
-            <w:r>
-              <w:rPr>
-                <w:rFonts w:ascii="Calibri" w:hAnsi="Calibri" w:cs="Calibri"/>
-                <w:szCs w:val="22"/>
-                <w:lang w:eastAsia="en-GB"/>
-              </w:rPr>
-              <w:t>active_days</w:t>
-            </w:r>
-            <w:proofErr w:type="spellEnd"/>
+            <w:r>
+              <w:rPr>
+                <w:rFonts w:ascii="Calibri" w:hAnsi="Calibri" w:cs="Calibri"/>
+                <w:szCs w:val="22"/>
+                <w:lang w:eastAsia="en-GB"/>
+              </w:rPr>
+              <w:t>n_posts / active_days</w:t>
+            </w:r>
           </w:p>
         </w:tc>
       </w:tr>
@@ -7614,6 +7448,7 @@
                 <w:szCs w:val="22"/>
                 <w:lang w:eastAsia="en-GB"/>
               </w:rPr>
+              <w:lastRenderedPageBreak/>
               <w:t>gender</w:t>
             </w:r>
           </w:p>
@@ -7702,7 +7537,6 @@
                 <w:szCs w:val="22"/>
                 <w:lang w:eastAsia="en-GB"/>
               </w:rPr>
-              <w:lastRenderedPageBreak/>
               <w:t>dob</w:t>
             </w:r>
           </w:p>
@@ -7913,7 +7747,6 @@
                 <w:lang w:eastAsia="en-GB"/>
               </w:rPr>
             </w:pPr>
-            <w:proofErr w:type="spellStart"/>
             <w:r>
               <w:rPr>
                 <w:rFonts w:ascii="Calibri" w:hAnsi="Calibri" w:cs="Calibri"/>
@@ -7923,7 +7756,6 @@
               </w:rPr>
               <w:t>avg_posting_age</w:t>
             </w:r>
-            <w:proofErr w:type="spellEnd"/>
           </w:p>
         </w:tc>
         <w:tc>
@@ -7998,7 +7830,6 @@
                 <w:lang w:eastAsia="en-GB"/>
               </w:rPr>
             </w:pPr>
-            <w:proofErr w:type="spellStart"/>
             <w:r>
               <w:rPr>
                 <w:rFonts w:ascii="Calibri" w:hAnsi="Calibri" w:cs="Calibri"/>
@@ -8008,7 +7839,6 @@
               </w:rPr>
               <w:t>age_group</w:t>
             </w:r>
-            <w:proofErr w:type="spellEnd"/>
           </w:p>
         </w:tc>
         <w:tc>
@@ -8043,27 +7873,7 @@
                 <w:szCs w:val="22"/>
                 <w:lang w:eastAsia="en-GB"/>
               </w:rPr>
-              <w:t xml:space="preserve">Age group assigned based on </w:t>
-            </w:r>
-            <w:proofErr w:type="spellStart"/>
-            <w:r>
-              <w:rPr>
-                <w:rFonts w:ascii="Calibri" w:hAnsi="Calibri" w:cs="Calibri"/>
-                <w:color w:val="000000"/>
-                <w:szCs w:val="22"/>
-                <w:lang w:eastAsia="en-GB"/>
-              </w:rPr>
-              <w:t>avg_posting_age</w:t>
-            </w:r>
-            <w:proofErr w:type="spellEnd"/>
-            <w:r>
-              <w:rPr>
-                <w:rFonts w:ascii="Calibri" w:hAnsi="Calibri" w:cs="Calibri"/>
-                <w:color w:val="000000"/>
-                <w:szCs w:val="22"/>
-                <w:lang w:eastAsia="en-GB"/>
-              </w:rPr>
-              <w:t xml:space="preserve"> (13-17: teenager, 18-29: young-adult, 30-49: adult, 50-64: middle-aged, 65+: senior)</w:t>
+              <w:t>Age group assigned based on avg_posting_age (13-17: teenager, 18-29: young-adult, 30-49: adult, 50-64: middle-aged, 65+: senior)</w:t>
             </w:r>
           </w:p>
         </w:tc>
@@ -8514,6 +8324,22 @@
       </w:r>
     </w:p>
   </w:comment>
+  <w:comment w:id="10" w:author="Jagfeld, Glorianna (Postgraduate Researcher)" w:date="2023-01-12T12:08:00Z" w:initials="JG(R">
+    <w:p>
+      <w:pPr>
+        <w:pStyle w:val="CommentText"/>
+      </w:pPr>
+      <w:r>
+        <w:rPr>
+          <w:rStyle w:val="CommentReference"/>
+        </w:rPr>
+        <w:annotationRef/>
+      </w:r>
+      <w:r>
+        <w:t>ToDo add Link to replace_urls.py in reddit_bd_mood_posting_mh repository</w:t>
+      </w:r>
+    </w:p>
+  </w:comment>
 </w:comments>
 </file>
 
@@ -8527,12 +8353,14 @@
   <w15:commentEx w15:paraId="05B51719" w15:done="0"/>
   <w15:commentEx w15:paraId="7915FD67" w15:done="0"/>
   <w15:commentEx w15:paraId="1E522E60" w15:done="0"/>
+  <w15:commentEx w15:paraId="4CBFD1D7" w15:done="0"/>
 </w15:commentsEx>
 </file>
 
 <file path=word/commentsExtensible.xml><?xml version="1.0" encoding="utf-8"?>
 <w16cex:commentsExtensible xmlns:wpc="http://schemas.microsoft.com/office/word/2010/wordprocessingCanvas" xmlns:cx="http://schemas.microsoft.com/office/drawing/2014/chartex" xmlns:cx1="http://schemas.microsoft.com/office/drawing/2015/9/8/chartex" xmlns:cx2="http://schemas.microsoft.com/office/drawing/2015/10/21/chartex" xmlns:cx3="http://schemas.microsoft.com/office/drawing/2016/5/9/chartex" xmlns:cx4="http://schemas.microsoft.com/office/drawing/2016/5/10/chartex" xmlns:cx5="http://schemas.microsoft.com/office/drawing/2016/5/11/chartex" xmlns:cx6="http://schemas.microsoft.com/office/drawing/2016/5/12/chartex" xmlns:cx7="http://schemas.microsoft.com/office/drawing/2016/5/13/chartex" xmlns:cx8="http://schemas.microsoft.com/office/drawing/2016/5/14/chartex" xmlns:mc="http://schemas.openxmlformats.org/markup-compatibility/2006" xmlns:aink="http://schemas.microsoft.com/office/drawing/2016/ink" xmlns:am3d="http://schemas.microsoft.com/office/drawing/2017/model3d" xmlns:o="urn:schemas-microsoft-com:office:office" xmlns:r="http://schemas.openxmlformats.org/officeDocument/2006/relationships" xmlns:m="http://schemas.openxmlformats.org/officeDocument/2006/math" xmlns:v="urn:schemas-microsoft-com:vml" xmlns:wp14="http://schemas.microsoft.com/office/word/2010/wordprocessingDrawing" xmlns:wp="http://schemas.openxmlformats.org/drawingml/2006/wordprocessingDrawing" xmlns:w10="urn:schemas-microsoft-com:office:word" xmlns:w="http://schemas.openxmlformats.org/wordprocessingml/2006/main" xmlns:w14="http://schemas.microsoft.com/office/word/2010/wordml" xmlns:w15="http://schemas.microsoft.com/office/word/2012/wordml" xmlns:w16cex="http://schemas.microsoft.com/office/word/2018/wordml/cex" xmlns:w16cid="http://schemas.microsoft.com/office/word/2016/wordml/cid" xmlns:w16="http://schemas.microsoft.com/office/word/2018/wordml" xmlns:w16sdtdh="http://schemas.microsoft.com/office/word/2020/wordml/sdtdatahash" xmlns:w16se="http://schemas.microsoft.com/office/word/2015/wordml/symex" xmlns:wpg="http://schemas.microsoft.com/office/word/2010/wordprocessingGroup" xmlns:wpi="http://schemas.microsoft.com/office/word/2010/wordprocessingInk" xmlns:wne="http://schemas.microsoft.com/office/word/2006/wordml" xmlns:wps="http://schemas.microsoft.com/office/word/2010/wordprocessingShape" mc:Ignorable="w14 w15 w16se w16cid w16 w16cex w16sdtdh wp14">
   <w16cex:commentExtensible w16cex:durableId="24354C5E" w16cex:dateUtc="2021-04-29T13:16:00Z"/>
+  <w16cex:commentExtensible w16cex:durableId="276A76AC" w16cex:dateUtc="2023-01-12T11:08:00Z"/>
 </w16cex:commentsExtensible>
 </file>
 
@@ -8546,6 +8374,7 @@
   <w16cid:commentId w16cid:paraId="05B51719" w16cid:durableId="23D4E01F"/>
   <w16cid:commentId w16cid:paraId="7915FD67" w16cid:durableId="23D4E01B"/>
   <w16cid:commentId w16cid:paraId="1E522E60" w16cid:durableId="23D4E01C"/>
+  <w16cid:commentId w16cid:paraId="4CBFD1D7" w16cid:durableId="276A76AC"/>
 </w16cid:commentsIds>
 </file>
 
@@ -8840,6 +8669,25 @@
       </w:r>
     </w:p>
   </w:footnote>
+  <w:footnote w:id="1">
+    <w:p>
+      <w:pPr>
+        <w:pStyle w:val="FootnoteText"/>
+        <w:rPr>
+          <w:lang w:val="de-DE"/>
+        </w:rPr>
+      </w:pPr>
+      <w:r>
+        <w:rPr>
+          <w:rStyle w:val="FootnoteReference"/>
+        </w:rPr>
+        <w:footnoteRef/>
+      </w:r>
+      <w:r>
+        <w:t xml:space="preserve"> </w:t>
+      </w:r>
+    </w:p>
+  </w:footnote>
 </w:footnotes>
 </file>
 
@@ -9941,6 +9789,9 @@
   </w15:person>
   <w15:person w15:author="Mark Reynolds (Lancaster Uni Comments)">
     <w15:presenceInfo w15:providerId="None" w15:userId="Mark Reynolds (Lancaster Uni Comments)"/>
+  </w15:person>
+  <w15:person w15:author="Jagfeld, Glorianna (Postgraduate Researcher)">
+    <w15:presenceInfo w15:providerId="None" w15:userId="Jagfeld, Glorianna (Postgraduate Researcher)"/>
   </w15:person>
 </w15:people>
 </file>
@@ -10808,6 +10659,42 @@
       <w:shd w:val="clear" w:color="auto" w:fill="E1DFDD"/>
     </w:rPr>
   </w:style>
+  <w:style w:type="paragraph" w:styleId="FootnoteText">
+    <w:name w:val="footnote text"/>
+    <w:basedOn w:val="Normal"/>
+    <w:link w:val="FootnoteTextChar"/>
+    <w:uiPriority w:val="99"/>
+    <w:semiHidden/>
+    <w:unhideWhenUsed/>
+    <w:rsid w:val="00D45992"/>
+    <w:rPr>
+      <w:sz w:val="20"/>
+    </w:rPr>
+  </w:style>
+  <w:style w:type="character" w:customStyle="1" w:styleId="FootnoteTextChar">
+    <w:name w:val="Footnote Text Char"/>
+    <w:basedOn w:val="DefaultParagraphFont"/>
+    <w:link w:val="FootnoteText"/>
+    <w:uiPriority w:val="99"/>
+    <w:semiHidden/>
+    <w:rsid w:val="00D45992"/>
+    <w:rPr>
+      <w:rFonts w:ascii="Arial" w:eastAsia="Times New Roman" w:hAnsi="Arial" w:cs="Arial"/>
+      <w:sz w:val="20"/>
+      <w:szCs w:val="20"/>
+    </w:rPr>
+  </w:style>
+  <w:style w:type="character" w:styleId="FootnoteReference">
+    <w:name w:val="footnote reference"/>
+    <w:basedOn w:val="DefaultParagraphFont"/>
+    <w:uiPriority w:val="99"/>
+    <w:semiHidden/>
+    <w:unhideWhenUsed/>
+    <w:rsid w:val="00D45992"/>
+    <w:rPr>
+      <w:vertAlign w:val="superscript"/>
+    </w:rPr>
+  </w:style>
 </w:styles>
 </file>
 
@@ -11742,6 +11629,7 @@
     <w:rsid w:val="00116AAB"/>
     <w:rsid w:val="00154254"/>
     <w:rsid w:val="0025586A"/>
+    <w:rsid w:val="00360D94"/>
     <w:rsid w:val="00621F0F"/>
     <w:rsid w:val="006A7687"/>
     <w:rsid w:val="0081035C"/>
@@ -12749,6 +12637,12 @@
 </file>
 
 <file path=customXml/item1.xml><?xml version="1.0" encoding="utf-8"?>
+<p:properties xmlns:p="http://schemas.microsoft.com/office/2006/metadata/properties" xmlns:xsi="http://www.w3.org/2001/XMLSchema-instance" xmlns:pc="http://schemas.microsoft.com/office/infopath/2007/PartnerControls">
+  <documentManagement/>
+</p:properties>
+</file>
+
+<file path=customXml/item2.xml><?xml version="1.0" encoding="utf-8"?>
 <ct:contentTypeSchema xmlns:ct="http://schemas.microsoft.com/office/2006/metadata/contentType" xmlns:ma="http://schemas.microsoft.com/office/2006/metadata/properties/metaAttributes" ct:_="" ma:_="" ma:contentTypeName="Document" ma:contentTypeID="0x010100CC11D5099D221D43A9B4D01D760F7358" ma:contentTypeVersion="13" ma:contentTypeDescription="Create a new document." ma:contentTypeScope="" ma:versionID="37e64ea81538f573b8a57f3408017bd1">
   <xsd:schema xmlns:xsd="http://www.w3.org/2001/XMLSchema" xmlns:xs="http://www.w3.org/2001/XMLSchema" xmlns:p="http://schemas.microsoft.com/office/2006/metadata/properties" xmlns:ns3="9ad124c6-1f8d-4729-b7e6-7cd77907c0c4" xmlns:ns4="72e1e065-ace2-43ef-ad36-68ecef7a3227" targetNamespace="http://schemas.microsoft.com/office/2006/metadata/properties" ma:root="true" ma:fieldsID="16b75d5f8c1e5e07b4229b08948b8cc4" ns3:_="" ns4:_="">
     <xsd:import namespace="9ad124c6-1f8d-4729-b7e6-7cd77907c0c4"/>
@@ -12971,17 +12865,7 @@
 </ct:contentTypeSchema>
 </file>
 
-<file path=customXml/item2.xml><?xml version="1.0" encoding="utf-8"?>
-<p:properties xmlns:p="http://schemas.microsoft.com/office/2006/metadata/properties" xmlns:xsi="http://www.w3.org/2001/XMLSchema-instance" xmlns:pc="http://schemas.microsoft.com/office/infopath/2007/PartnerControls">
-  <documentManagement/>
-</p:properties>
-</file>
-
 <file path=customXml/item3.xml><?xml version="1.0" encoding="utf-8"?>
-<b:Sources xmlns:b="http://schemas.openxmlformats.org/officeDocument/2006/bibliography" xmlns="http://schemas.openxmlformats.org/officeDocument/2006/bibliography" SelectedStyle="\APASixthEditionOfficeOnline.xsl" StyleName="APA" Version="6"/>
-</file>
-
-<file path=customXml/item4.xml><?xml version="1.0" encoding="utf-8"?>
 <?mso-contentType ?>
 <FormTemplates xmlns="http://schemas.microsoft.com/sharepoint/v3/contenttype/forms">
   <Display>DocumentLibraryForm</Display>
@@ -12990,7 +12874,20 @@
 </FormTemplates>
 </file>
 
+<file path=customXml/item4.xml><?xml version="1.0" encoding="utf-8"?>
+<b:Sources xmlns:b="http://schemas.openxmlformats.org/officeDocument/2006/bibliography" xmlns="http://schemas.openxmlformats.org/officeDocument/2006/bibliography" SelectedStyle="\APASixthEditionOfficeOnline.xsl" StyleName="APA" Version="6"/>
+</file>
+
 <file path=customXml/itemProps1.xml><?xml version="1.0" encoding="utf-8"?>
+<ds:datastoreItem xmlns:ds="http://schemas.openxmlformats.org/officeDocument/2006/customXml" ds:itemID="{CA25EAB8-B62E-4FE0-A589-981BF523153C}">
+  <ds:schemaRefs>
+    <ds:schemaRef ds:uri="http://schemas.microsoft.com/office/2006/metadata/properties"/>
+    <ds:schemaRef ds:uri="http://schemas.microsoft.com/office/infopath/2007/PartnerControls"/>
+  </ds:schemaRefs>
+</ds:datastoreItem>
+</file>
+
+<file path=customXml/itemProps2.xml><?xml version="1.0" encoding="utf-8"?>
 <ds:datastoreItem xmlns:ds="http://schemas.openxmlformats.org/officeDocument/2006/customXml" ds:itemID="{BA7D814E-410D-407C-BE30-E049326202D0}">
   <ds:schemaRefs>
     <ds:schemaRef ds:uri="http://schemas.microsoft.com/office/2006/metadata/contentType"/>
@@ -13009,27 +12906,18 @@
 </ds:datastoreItem>
 </file>
 
-<file path=customXml/itemProps2.xml><?xml version="1.0" encoding="utf-8"?>
-<ds:datastoreItem xmlns:ds="http://schemas.openxmlformats.org/officeDocument/2006/customXml" ds:itemID="{CA25EAB8-B62E-4FE0-A589-981BF523153C}">
+<file path=customXml/itemProps3.xml><?xml version="1.0" encoding="utf-8"?>
+<ds:datastoreItem xmlns:ds="http://schemas.openxmlformats.org/officeDocument/2006/customXml" ds:itemID="{43DEEE85-8755-4C88-8F83-CC3A3D64D1F9}">
   <ds:schemaRefs>
-    <ds:schemaRef ds:uri="http://schemas.microsoft.com/office/2006/metadata/properties"/>
-    <ds:schemaRef ds:uri="http://schemas.microsoft.com/office/infopath/2007/PartnerControls"/>
+    <ds:schemaRef ds:uri="http://schemas.microsoft.com/sharepoint/v3/contenttype/forms"/>
   </ds:schemaRefs>
 </ds:datastoreItem>
 </file>
 
-<file path=customXml/itemProps3.xml><?xml version="1.0" encoding="utf-8"?>
+<file path=customXml/itemProps4.xml><?xml version="1.0" encoding="utf-8"?>
 <ds:datastoreItem xmlns:ds="http://schemas.openxmlformats.org/officeDocument/2006/customXml" ds:itemID="{D33565A5-BBA5-4F48-BE06-76D38A66D5ED}">
   <ds:schemaRefs>
     <ds:schemaRef ds:uri="http://schemas.openxmlformats.org/officeDocument/2006/bibliography"/>
   </ds:schemaRefs>
 </ds:datastoreItem>
-</file>
-
-<file path=customXml/itemProps4.xml><?xml version="1.0" encoding="utf-8"?>
-<ds:datastoreItem xmlns:ds="http://schemas.openxmlformats.org/officeDocument/2006/customXml" ds:itemID="{43DEEE85-8755-4C88-8F83-CC3A3D64D1F9}">
-  <ds:schemaRefs>
-    <ds:schemaRef ds:uri="http://schemas.microsoft.com/sharepoint/v3/contenttype/forms"/>
-  </ds:schemaRefs>
-</ds:datastoreItem>
 </file>
</xml_diff>

<commit_message>
Update data usage agreement
</commit_message>
<xml_diff>
--- a/data/DataUsageAgreement_SBiDDDataset.docx
+++ b/data/DataUsageAgreement_SBiDDDataset.docx
@@ -91,6 +91,7 @@
             <w:docPart w:val="BEC418F4A4B64212B2DCC76EDE98EF1E"/>
           </w:placeholder>
         </w:sdtPr>
+        <w:sdtEndPr/>
         <w:sdtContent>
           <w:r>
             <w:t>UNIVERSITY OF LANCASTER</w:t>
@@ -136,6 +137,7 @@
             <w:docPart w:val="4798B2EB35C84638B4435FC23EB41AEE"/>
           </w:placeholder>
         </w:sdtPr>
+        <w:sdtEndPr/>
         <w:sdtContent>
           <w:commentRangeStart w:id="0"/>
           <w:r>
@@ -265,6 +267,7 @@
             <w:docPart w:val="9478E0A522664679B99D56FCDBE1249C"/>
           </w:placeholder>
         </w:sdtPr>
+        <w:sdtEndPr/>
         <w:sdtContent>
           <w:r>
             <w:rPr>
@@ -308,6 +311,7 @@
             <w:docPart w:val="F07E4E5EFB69493CB3F8FA38C8C076D4"/>
           </w:placeholder>
         </w:sdtPr>
+        <w:sdtEndPr/>
         <w:sdtContent>
           <w:r>
             <w:rPr>
@@ -375,6 +379,7 @@
           </w:placeholder>
           <w:showingPlcHdr/>
         </w:sdtPr>
+        <w:sdtEndPr/>
         <w:sdtContent>
           <w:r>
             <w:rPr>
@@ -408,6 +413,7 @@
           </w:placeholder>
           <w:showingPlcHdr/>
         </w:sdtPr>
+        <w:sdtEndPr/>
         <w:sdtContent>
           <w:r>
             <w:rPr>
@@ -441,6 +447,7 @@
           </w:placeholder>
           <w:showingPlcHdr/>
         </w:sdtPr>
+        <w:sdtEndPr/>
         <w:sdtContent>
           <w:r>
             <w:rPr>
@@ -480,6 +487,7 @@
           </w:placeholder>
           <w:showingPlcHdr/>
         </w:sdtPr>
+        <w:sdtEndPr/>
         <w:sdtContent>
           <w:r>
             <w:rPr>
@@ -513,6 +521,7 @@
           </w:placeholder>
           <w:showingPlcHdr/>
         </w:sdtPr>
+        <w:sdtEndPr/>
         <w:sdtContent>
           <w:r>
             <w:rPr>
@@ -616,6 +625,7 @@
             <w:docPart w:val="3497AC3EC2C24CE79861C0C6B10853FE"/>
           </w:placeholder>
         </w:sdtPr>
+        <w:sdtEndPr/>
         <w:sdtContent>
           <w:commentRangeStart w:id="2"/>
           <w:r>
@@ -655,6 +665,7 @@
             <w:docPart w:val="C732BB19858D4A31AEE43B83310C05E8"/>
           </w:placeholder>
         </w:sdtPr>
+        <w:sdtEndPr/>
         <w:sdtContent>
           <w:r>
             <w:t>Insert PI</w:t>
@@ -2278,6 +2289,7 @@
             <w:calendar w:val="gregorian"/>
           </w:date>
         </w:sdtPr>
+        <w:sdtEndPr/>
         <w:sdtContent>
           <w:r>
             <w:t>the date of signature</w:t>
@@ -2493,6 +2505,7 @@
             <w:docPart w:val="1CC4F8081C234852BF720D3847C498C4"/>
           </w:placeholder>
         </w:sdtPr>
+        <w:sdtEndPr/>
         <w:sdtContent>
           <w:r>
             <w:t>Director of Research, Enterprise and Innovation</w:t>
@@ -2562,6 +2575,7 @@
           <w:docPart w:val="19CD4F91B38D4EA093E356999B4AC115"/>
         </w:placeholder>
       </w:sdtPr>
+      <w:sdtEndPr/>
       <w:sdtContent>
         <w:p>
           <w:pPr>
@@ -2622,6 +2636,7 @@
           <w:docPart w:val="7B07CBEB767D491A8FEEDA59A9950A62"/>
         </w:placeholder>
       </w:sdtPr>
+      <w:sdtEndPr/>
       <w:sdtContent>
         <w:p>
           <w:pPr>
@@ -2706,6 +2721,7 @@
             <w:listItem w:displayText="Northern Ireland " w:value="Northern Ireland "/>
           </w:dropDownList>
         </w:sdtPr>
+        <w:sdtEndPr/>
         <w:sdtContent>
           <w:r>
             <w:t xml:space="preserve">England and Wales </w:t>
@@ -2736,6 +2752,7 @@
             <w:listItem w:displayText="Courts of Northern Ireland " w:value="Courts of Northern Ireland "/>
           </w:dropDownList>
         </w:sdtPr>
+        <w:sdtEndPr/>
         <w:sdtContent>
           <w:r>
             <w:t>English Courts</w:t>
@@ -2778,10 +2795,10 @@
       </w:tblPr>
       <w:tblGrid>
         <w:gridCol w:w="963"/>
-        <w:gridCol w:w="3375"/>
-        <w:gridCol w:w="525"/>
+        <w:gridCol w:w="3366"/>
+        <w:gridCol w:w="527"/>
         <w:gridCol w:w="963"/>
-        <w:gridCol w:w="3813"/>
+        <w:gridCol w:w="3820"/>
       </w:tblGrid>
       <w:tr>
         <w:tc>
@@ -2807,6 +2824,7 @@
                   <w:docPart w:val="2777BFBC7987405BA9CC63F4FFFC3382"/>
                 </w:placeholder>
               </w:sdtPr>
+              <w:sdtEndPr/>
               <w:sdtContent>
                 <w:r>
                   <w:t>Lancaster University</w:t>
@@ -2856,6 +2874,7 @@
                   <w:docPart w:val="74DDB8647528404F9A8A7C8556DD63CA"/>
                 </w:placeholder>
               </w:sdtPr>
+              <w:sdtEndPr/>
               <w:sdtContent>
                 <w:r>
                   <w:t>insert name of Recipient Institution</w:t>
@@ -3396,7 +3415,18 @@
         <w:t>distributed in the</w:t>
       </w:r>
       <w:r>
-        <w:t xml:space="preserve"> parts described below. Please tick all parts that you request access to.</w:t>
+        <w:t xml:space="preserve"> parts described below. </w:t>
+      </w:r>
+      <w:commentRangeStart w:id="10"/>
+      <w:r>
+        <w:t>Please tick all parts that you request access to.</w:t>
+      </w:r>
+      <w:commentRangeEnd w:id="10"/>
+      <w:r>
+        <w:rPr>
+          <w:rStyle w:val="CommentReference"/>
+        </w:rPr>
+        <w:commentReference w:id="10"/>
       </w:r>
     </w:p>
     <w:p>
@@ -3483,7 +3513,7 @@
               <w:fldChar w:fldCharType="begin" w:fldLock="1"/>
             </w:r>
             <w:r>
-              <w:instrText>ADDIN CSL_CITATION {"citationItems":[{"id":"ITEM-1","itemData":{"author":[{"dropping-particle":"","family":"Jagfeld","given":"Glorianna","non-dropping-particle":"","parse-names":false,"suffix":""},{"dropping-particle":"","family":"Lobban","given":"Fiona","non-dropping-particle":"","parse-names":false,"suffix":""},{"dropping-particle":"","family":"Rayson","given":"Paul","non-dropping-particle":"","parse-names":false,"suffix":""},{"dropping-particle":"","family":"Jones","given":"Steven H.","non-dropping-particle":"","parse-names":false,"suffix":""}],"container-title":"Proceedings of the Seventh Workshop on Computational Linguistics and Clinical Psychology: Improving Access at NAACL 2021","id":"ITEM-1","issued":{"date-parts":[["2021"]]},"title":"Understanding who uses Reddit: Profiling individuals with a self-reported bipolar disorder diagnosis","type":"paper-conference"},"uris":["http://www.mendeley.com/documents/?uuid=807f76fa-249d-4025-b5f1-87fdec6388d6"]},{"id":"ITEM-2","itemData":{"author":[{"dropping-particle":"","family":"Jagfeld","given":"Glorianna","non-dropping-particle":"","parse-names":false,"suffix":""},{"dropping-particle":"","family":"Lobban","given":"Fiona","non-dropping-particle":"","parse-names":false,"suffix":""},{"dropping-particle":"","family":"Davies","given":"Robert","non-dropping-particle":"","parse-names":false,"suffix":""},{"dropping-particle":"","family":"Boyd","given":"Ryan L.","non-dropping-particle":"","parse-names":false,"suffix":""},{"dropping-particle":"","family":"Rayson","given":"Paul","non-dropping-particle":"","parse-names":false,"suffix":""},{"dropping-particle":"","family":"Jones","given":"Steven H.","non-dropping-particle":"","parse-names":false,"suffix":""}],"id":"ITEM-2","issued":{"date-parts":[["0"]]},"title":"Posting patterns in peer online support forums and their associations with emotions and mood in bipolar disorder: exploratory analysis","type":"article-journal"},"uris":["http://www.mendeley.com/documents/?uuid=dbae0c93-85af-485d-b509-2174bfa836b5"]}],"mendeley":{"formattedCitation":"(Jagfeld, Lobban, Davies, &lt;i&gt;et al.&lt;/i&gt;, no date; Jagfeld &lt;i&gt;et al.&lt;/i&gt;, 2021)","manualFormatting":"(Jagfeld, Lobban, Davies, et al., 2021, under review)","plainTextFormattedCitation":"(Jagfeld, Lobban, Davies, et al., no date; Jagfeld et al., 2021)","previouslyFormattedCitation":"(Jagfeld, Lobban, Davies, &lt;i&gt;et al.&lt;/i&gt;, no date; Jagfeld &lt;i&gt;et al.&lt;/i&gt;, 2021)"},"properties":{"noteIndex":0},"schema":"https://github.com/citation-style-language/schema/raw/master/csl-citation.json"}</w:instrText>
+              <w:instrText>ADDIN CSL_CITATION {"citationItems":[{"id":"ITEM-1","itemData":{"abstract":"Background Mental health (MH) peer online forums offer robust support where internet access is common, but healthcare is not, e.g., in countries with under-resourced MH support, rural areas, and during pandemics. Despite their widespread use, little is known about who posts in such forums, and in what mood states. The discussion platform Reddit is ideally suited to study this as it hosts forums (subreddits) for MH and non-MH topics. In bipolar disorder (BD), where extreme mood states are core defining features, mood influences are particularly relevant.   Objectives This exploratory study investigated posting patterns of Reddit users with a self-reported BD diagnosis and the associations between posting and emotions, specifically: 1) What proportion of the identified users posts in MH versus non-MH subreddits? 2) What differences exist in the emotions that they express in MH or non-MH subreddit posts? 3) How does mood differ between those users who post in MH subreddits compared to those who only post in non-MH subreddits?   Methods Reddit users were automatically identified via self-reported BD diagnosis statements and all their 2005–2019 posts were downloaded. First, the percentages of users who posted only in MH (non-MH) subreddits were calculated. Second, affective vocabulary use was compared in MH versus non-MH subreddits by measuring the frequency of words associated with positive emotions, anxiety, sadness, anger, and first-person singular pronouns via the LIWC text analysis tool. Third, a logistic regression distinguished users who did versus did not post in MH subreddits, using the same LIWC variables (measured from users’ non-MH subreddit posts) as predictors, controlling for age, gender, active days, and mean posts/day.   Results 1) Two thirds of the identified 19,685 users with a self-reported BD diagnosis posted in both MH and non-MH subreddits. 2) Users who posted in both MH and non-MH subreddits exhibited less positive emotion but more anxiety and sadness and used more first-person singular pronouns in their MH subreddit posts. 3) Feminine gender, higher positive emotion, anxiety, and sadness were significantly associated with posting in MH subreddits.   Conclusions Many Reddit users who disclose a BD diagnosis use a single account to discuss MH and other concerns. Future work should determine whether users exhibit more anxiety and sadness in their MH subreddit posts because they more readily post in MH subreddits when experiencing lower …","author":[{"dropping-particle":"","family":"Jagfeld","given":"Glorianna","non-dropping-particle":"","parse-names":false,"suffix":""},{"dropping-particle":"","family":"Lobban","given":"Fiona","non-dropping-particle":"","parse-names":false,"suffix":""},{"dropping-particle":"","family":"Davies","given":"Robert","non-dropping-particle":"","parse-names":false,"suffix":""},{"dropping-particle":"","family":"Boyd","given":"Ryan L","non-dropping-particle":"","parse-names":false,"suffix":""},{"dropping-particle":"","family":"Rayson","given":"Paul","non-dropping-particle":"","parse-names":false,"suffix":""},{"dropping-particle":"","family":"Jones","given":"Steven","non-dropping-particle":"","parse-names":false,"suffix":""}],"container-title":"PLOS ONE","id":"ITEM-1","issue":"9","issued":{"date-parts":[["2023","9","25"]]},"page":"e0291369","publisher":"Public Library of Science","title":"Posting patterns in peer online support forums and their associations with emotions and mood in bipolar disorder: Exploratory analysis","type":"article-journal","volume":"18"},"uris":["http://www.mendeley.com/documents/?uuid=91d53b89-97f7-451c-a2f9-ff702804e9be"]}],"mendeley":{"formattedCitation":"(Jagfeld &lt;i&gt;et al.&lt;/i&gt;, 2023)","plainTextFormattedCitation":"(Jagfeld et al., 2023)","previouslyFormattedCitation":"(Jagfeld &lt;i&gt;et al.&lt;/i&gt;, 2023)"},"properties":{"noteIndex":0},"schema":"https://github.com/citation-style-language/schema/raw/master/csl-citation.json"}</w:instrText>
             </w:r>
             <w:r>
               <w:fldChar w:fldCharType="separate"/>
@@ -3492,33 +3522,7 @@
               <w:rPr>
                 <w:noProof/>
               </w:rPr>
-              <w:t>(Jagfeld</w:t>
-            </w:r>
-            <w:r>
-              <w:rPr>
-                <w:noProof/>
-              </w:rPr>
-              <w:t xml:space="preserve">, </w:t>
-            </w:r>
-            <w:r>
-              <w:rPr>
-                <w:noProof/>
-                <w:szCs w:val="24"/>
-              </w:rPr>
-              <w:t>Lobban, Davies</w:t>
-            </w:r>
-            <w:r>
-              <w:rPr>
-                <w:noProof/>
-                <w:szCs w:val="24"/>
-              </w:rPr>
-              <w:t>,</w:t>
-            </w:r>
-            <w:r>
-              <w:rPr>
-                <w:noProof/>
-              </w:rPr>
-              <w:t xml:space="preserve"> </w:t>
+              <w:t xml:space="preserve">(Jagfeld </w:t>
             </w:r>
             <w:r>
               <w:rPr>
@@ -3531,19 +3535,7 @@
               <w:rPr>
                 <w:noProof/>
               </w:rPr>
-              <w:t xml:space="preserve">, 2021, </w:t>
-            </w:r>
-            <w:r>
-              <w:rPr>
-                <w:noProof/>
-              </w:rPr>
-              <w:t>under review</w:t>
-            </w:r>
-            <w:r>
-              <w:rPr>
-                <w:noProof/>
-              </w:rPr>
-              <w:t>)</w:t>
+              <w:t>, 2023)</w:t>
             </w:r>
             <w:r>
               <w:fldChar w:fldCharType="end"/>
@@ -3608,7 +3600,7 @@
               <w:fldChar w:fldCharType="begin" w:fldLock="1"/>
             </w:r>
             <w:r>
-              <w:instrText>ADDIN CSL_CITATION {"citationItems":[{"id":"ITEM-1","itemData":{"author":[{"dropping-particle":"","family":"Jagfeld","given":"Glorianna","non-dropping-particle":"","parse-names":false,"suffix":""},{"dropping-particle":"","family":"Lobban","given":"Fiona","non-dropping-particle":"","parse-names":false,"suffix":""},{"dropping-particle":"","family":"Humphreys","given":"Chloe","non-dropping-particle":"","parse-names":false,"suffix":""},{"dropping-particle":"","family":"Rayson","given":"Paul","non-dropping-particle":"","parse-names":false,"suffix":""},{"dropping-particle":"","family":"Jones","given":"Steven H.","non-dropping-particle":"","parse-names":false,"suffix":""}],"id":"ITEM-1","issued":{"date-parts":[["0"]]},"title":"How do people with a bipolar disorder diagnosis talk about personal recovery in peer online support forums? A corpus framework analysis using POETIC","type":"article-journal"},"uris":["http://www.mendeley.com/documents/?uuid=1f29e9b7-a780-4031-8a1a-8528f0b11c95"]}],"mendeley":{"formattedCitation":"(Jagfeld, Lobban, Humphreys, &lt;i&gt;et al.&lt;/i&gt;, no date)","manualFormatting":"(Jagfeld, Lobban, Humphreys, et al., under review)","plainTextFormattedCitation":"(Jagfeld, Lobban, Humphreys, et al., no date)","previouslyFormattedCitation":"(Jagfeld, Lobban, Humphreys, &lt;i&gt;et al.&lt;/i&gt;, no date)"},"properties":{"noteIndex":0},"schema":"https://github.com/citation-style-language/schema/raw/master/csl-citation.json"}</w:instrText>
+              <w:instrText>ADDIN CSL_CITATION {"citationItems":[{"id":"ITEM-1","itemData":{"author":[{"dropping-particle":"","family":"Jagfeld","given":"Glorianna","non-dropping-particle":"","parse-names":false,"suffix":""},{"dropping-particle":"","family":"Lobban","given":"Fiona","non-dropping-particle":"","parse-names":false,"suffix":""},{"dropping-particle":"","family":"Humphreys","given":"Chloe","non-dropping-particle":"","parse-names":false,"suffix":""},{"dropping-particle":"","family":"Rayson","given":"Paul","non-dropping-particle":"","parse-names":false,"suffix":""},{"dropping-particle":"","family":"Jones","given":"Steven H.","non-dropping-particle":"","parse-names":false,"suffix":""}],"id":"ITEM-1","issued":{"date-parts":[["0"]]},"title":"How do people with a bipolar disorder diagnosis talk about personal recovery in peer online support forums? A corpus framework analysis using POETIC","type":"article-journal"},"uris":["http://www.mendeley.com/documents/?uuid=1f29e9b7-a780-4031-8a1a-8528f0b11c95"]}],"mendeley":{"formattedCitation":"(Jagfeld &lt;i&gt;et al.&lt;/i&gt;, no date)","manualFormatting":"(Jagfeld, Lobban, Humphreys, et al., accepted for publication)","plainTextFormattedCitation":"(Jagfeld et al., no date)","previouslyFormattedCitation":"(Jagfeld, Lobban, Humphreys, &lt;i&gt;et al.&lt;/i&gt;, no date)"},"properties":{"noteIndex":0},"schema":"https://github.com/citation-style-language/schema/raw/master/csl-citation.json"}</w:instrText>
             </w:r>
             <w:r>
               <w:fldChar w:fldCharType="separate"/>
@@ -3620,15 +3612,27 @@
               <w:t>(Jagfeld</w:t>
             </w:r>
             <w:r>
+              <w:rPr>
+                <w:noProof/>
+              </w:rPr>
               <w:t>,</w:t>
             </w:r>
             <w:r>
+              <w:rPr>
+                <w:noProof/>
+              </w:rPr>
               <w:t xml:space="preserve"> Lobban</w:t>
             </w:r>
             <w:r>
+              <w:rPr>
+                <w:noProof/>
+              </w:rPr>
               <w:t xml:space="preserve">, </w:t>
             </w:r>
             <w:r>
+              <w:rPr>
+                <w:noProof/>
+              </w:rPr>
               <w:t>Humphreys,</w:t>
             </w:r>
             <w:r>
@@ -3654,7 +3658,7 @@
               <w:rPr>
                 <w:noProof/>
               </w:rPr>
-              <w:t>under review</w:t>
+              <w:t>accepted for publication</w:t>
             </w:r>
             <w:r>
               <w:rPr>
@@ -3709,7 +3713,7 @@
               <w:fldChar w:fldCharType="begin" w:fldLock="1"/>
             </w:r>
             <w:r>
-              <w:instrText>ADDIN CSL_CITATION {"citationItems":[{"id":"ITEM-1","itemData":{"author":[{"dropping-particle":"","family":"Jagfeld","given":"Glorianna","non-dropping-particle":"","parse-names":false,"suffix":""},{"dropping-particle":"","family":"Lobban","given":"Fiona","non-dropping-particle":"","parse-names":false,"suffix":""},{"dropping-particle":"","family":"Rayson","given":"Paul","non-dropping-particle":"","parse-names":false,"suffix":""},{"dropping-particle":"","family":"Jones","given":"Steven H.","non-dropping-particle":"","parse-names":false,"suffix":""}],"container-title":"Proceedings of the Seventh Workshop on Computational Linguistics and Clinical Psychology: Improving Access at NAACL 2021","id":"ITEM-1","issued":{"date-parts":[["2021"]]},"title":"Understanding who uses Reddit: Profiling individuals with a self-reported bipolar disorder diagnosis","type":"paper-conference"},"uris":["http://www.mendeley.com/documents/?uuid=807f76fa-249d-4025-b5f1-87fdec6388d6"]},{"id":"ITEM-2","itemData":{"author":[{"dropping-particle":"","family":"Jagfeld","given":"Glorianna","non-dropping-particle":"","parse-names":false,"suffix":""},{"dropping-particle":"","family":"Lobban","given":"Fiona","non-dropping-particle":"","parse-names":false,"suffix":""},{"dropping-particle":"","family":"Davies","given":"Robert","non-dropping-particle":"","parse-names":false,"suffix":""},{"dropping-particle":"","family":"Boyd","given":"Ryan L.","non-dropping-particle":"","parse-names":false,"suffix":""},{"dropping-particle":"","family":"Rayson","given":"Paul","non-dropping-particle":"","parse-names":false,"suffix":""},{"dropping-particle":"","family":"Jones","given":"Steven H.","non-dropping-particle":"","parse-names":false,"suffix":""}],"id":"ITEM-2","issued":{"date-parts":[["0"]]},"title":"Posting patterns in peer online support forums and their associations with emotions and mood in bipolar disorder: exploratory analysis","type":"article-journal"},"uris":["http://www.mendeley.com/documents/?uuid=dbae0c93-85af-485d-b509-2174bfa836b5"]},{"id":"ITEM-3","itemData":{"DOI":"10.15781/T29G6Z","ISSN":"02637758","abstract":"The ways people use words in their daily lives can provide rich information about their beliefs, fears, thinking patterns, social relationships, and personalities. From the time of Freud’s writings about slips of the tongue to the early days of computer­based text analysis, researchers began amassing increasingly compelling evidence that the words we use have tremendous psychological value (Gottschalk &amp; Glaser, 1969; Stone, Dunphy, Smith, &amp; Ogilvie, 1966; Weintraub, 1989). Although promising, the early computer methods floundered because of the sheer complexity of the task. Extensive samples of text were not digitized, computers were slow and unwieldy, and there was little agreement about which features of natural language were most related to psychological states. Everything changed in the 1990s with the advent of efficient desktop computers, improved data storage technology, and the explosion of the internet. These factors allowed for the easy collection of large stores of books, conversations, and other digitized text samples. In order to provide an efficient and effective method for studying the various emotional, cognitive, and structural components present in individuals’ verbal and written speech samples, we originally developed a text analysis application called Linguistic Inquiry and Word Count, or LIWC. The first LIWC application was developed as part of an exploratory study of language and disclosure (Francis, 1993; Pennebaker, 1993). The second (LIWC2001) and third (LIWC2007) versions updated the original application with an expanded dictionary and a more modern software design (Pennebaker, Francis, &amp; Booth, 2001; Pennebaker, Booth, &amp; Francis, 2007). The most recent evolution, LIWC2015 (Pennebaker, Booth, Boyd, &amp; Francis, 2015), has significantly altered both the dictionary and the software options. Importantly, the LIWC2015 software and dictionary are new, rather than a basic update to previous versions of LIWC. As with previous versions, however, the program is designed to analyze individual or multiple language files quickly and efficiently. At the same time, the program attempts to be transparent and flexible in its operation, allowing the user to explore word use in multiple ways.","author":[{"dropping-particle":"","family":"Pennebaker","given":"James W","non-dropping-particle":"","parse-names":false,"suffix":""},{"dropping-particle":"","family":"Boyd","given":"Ryan L","non-dropping-particle":"","parse-names":false,"suffix":""},{"dropping-particle":"","family":"Jordan","given":"Kayla","non-dropping-particle":"","parse-names":false,"suffix":""},{"dropping-particle":"","family":"Blackburn","given":"Kate","non-dropping-particle":"","parse-names":false,"suffix":""}],"container-title":"Austin, TX: University of Texas at Austin","id":"ITEM-3","issued":{"date-parts":[["2015"]]},"page":"1-22","title":"The development and psychometric properties of LIWC2015","type":"article-journal"},"uris":["http://www.mendeley.com/documents/?uuid=f6e607bb-752d-47fc-8a26-f0936beaac3f"]}],"mendeley":{"formattedCitation":"(Jagfeld, Lobban, Davies, &lt;i&gt;et al.&lt;/i&gt;, no date; Pennebaker &lt;i&gt;et al.&lt;/i&gt;, 2015; Jagfeld &lt;i&gt;et al.&lt;/i&gt;, 2021)","manualFormatting":"(Pennebaker et al., 2015; Jagfeld, Lobban, Davies, et al., under review)","plainTextFormattedCitation":"(Jagfeld, Lobban, Davies, et al., no date; Pennebaker et al., 2015; Jagfeld et al., 2021)","previouslyFormattedCitation":"(Jagfeld, Lobban, Davies, &lt;i&gt;et al.&lt;/i&gt;, no date; Pennebaker &lt;i&gt;et al.&lt;/i&gt;, 2015; Jagfeld &lt;i&gt;et al.&lt;/i&gt;, 2021)"},"properties":{"noteIndex":0},"schema":"https://github.com/citation-style-language/schema/raw/master/csl-citation.json"}</w:instrText>
+              <w:instrText>ADDIN CSL_CITATION {"citationItems":[{"id":"ITEM-1","itemData":{"DOI":"10.15781/T29G6Z","author":[{"dropping-particle":"","family":"Pennebaker","given":"James W.","non-dropping-particle":"","parse-names":false,"suffix":""},{"dropping-particle":"","family":"Boyd","given":"Ryan L.","non-dropping-particle":"","parse-names":false,"suffix":""},{"dropping-particle":"","family":"Jordan","given":"Kayla","non-dropping-particle":"","parse-names":false,"suffix":""},{"dropping-particle":"","family":"Blackburn","given":"Kate","non-dropping-particle":"","parse-names":false,"suffix":""}],"id":"ITEM-1","issued":{"date-parts":[["2015"]]},"publisher-place":"Austin","title":"The Development and Psychometric Properties of LIWC2015","type":"report"},"uris":["http://www.mendeley.com/documents/?uuid=051362c4-af15-4e2e-a49f-10e5e95478e3"]},{"id":"ITEM-2","itemData":{"abstract":"Background Mental health (MH) peer online forums offer robust support where internet access is common, but healthcare is not, e.g., in countries with under-resourced MH support, rural areas, and during pandemics. Despite their widespread use, little is known about who posts in such forums, and in what mood states. The discussion platform Reddit is ideally suited to study this as it hosts forums (subreddits) for MH and non-MH topics. In bipolar disorder (BD), where extreme mood states are core defining features, mood influences are particularly relevant.   Objectives This exploratory study investigated posting patterns of Reddit users with a self-reported BD diagnosis and the associations between posting and emotions, specifically: 1) What proportion of the identified users posts in MH versus non-MH subreddits? 2) What differences exist in the emotions that they express in MH or non-MH subreddit posts? 3) How does mood differ between those users who post in MH subreddits compared to those who only post in non-MH subreddits?   Methods Reddit users were automatically identified via self-reported BD diagnosis statements and all their 2005–2019 posts were downloaded. First, the percentages of users who posted only in MH (non-MH) subreddits were calculated. Second, affective vocabulary use was compared in MH versus non-MH subreddits by measuring the frequency of words associated with positive emotions, anxiety, sadness, anger, and first-person singular pronouns via the LIWC text analysis tool. Third, a logistic regression distinguished users who did versus did not post in MH subreddits, using the same LIWC variables (measured from users’ non-MH subreddit posts) as predictors, controlling for age, gender, active days, and mean posts/day.   Results 1) Two thirds of the identified 19,685 users with a self-reported BD diagnosis posted in both MH and non-MH subreddits. 2) Users who posted in both MH and non-MH subreddits exhibited less positive emotion but more anxiety and sadness and used more first-person singular pronouns in their MH subreddit posts. 3) Feminine gender, higher positive emotion, anxiety, and sadness were significantly associated with posting in MH subreddits.   Conclusions Many Reddit users who disclose a BD diagnosis use a single account to discuss MH and other concerns. Future work should determine whether users exhibit more anxiety and sadness in their MH subreddit posts because they more readily post in MH subreddits when experiencing lower …","author":[{"dropping-particle":"","family":"Jagfeld","given":"Glorianna","non-dropping-particle":"","parse-names":false,"suffix":""},{"dropping-particle":"","family":"Lobban","given":"Fiona","non-dropping-particle":"","parse-names":false,"suffix":""},{"dropping-particle":"","family":"Davies","given":"Robert","non-dropping-particle":"","parse-names":false,"suffix":""},{"dropping-particle":"","family":"Boyd","given":"Ryan L","non-dropping-particle":"","parse-names":false,"suffix":""},{"dropping-particle":"","family":"Rayson","given":"Paul","non-dropping-particle":"","parse-names":false,"suffix":""},{"dropping-particle":"","family":"Jones","given":"Steven","non-dropping-particle":"","parse-names":false,"suffix":""}],"container-title":"PLOS ONE","id":"ITEM-2","issue":"9","issued":{"date-parts":[["2023","9","25"]]},"page":"e0291369","publisher":"Public Library of Science","title":"Posting patterns in peer online support forums and their associations with emotions and mood in bipolar disorder: Exploratory analysis","type":"article-journal","volume":"18"},"uris":["http://www.mendeley.com/documents/?uuid=91d53b89-97f7-451c-a2f9-ff702804e9be"]}],"mendeley":{"formattedCitation":"(Pennebaker &lt;i&gt;et al.&lt;/i&gt;, 2015; Jagfeld &lt;i&gt;et al.&lt;/i&gt;, 2023)","plainTextFormattedCitation":"(Pennebaker et al., 2015; Jagfeld et al., 2023)","previouslyFormattedCitation":"(Pennebaker &lt;i&gt;et al.&lt;/i&gt;, 2015; Jagfeld &lt;i&gt;et al.&lt;/i&gt;, 2023)"},"properties":{"noteIndex":0},"schema":"https://github.com/citation-style-language/schema/raw/master/csl-citation.json"}</w:instrText>
             </w:r>
             <w:r>
               <w:fldChar w:fldCharType="separate"/>
@@ -3731,33 +3735,7 @@
               <w:rPr>
                 <w:noProof/>
               </w:rPr>
-              <w:t>, 2015; Jagfeld</w:t>
-            </w:r>
-            <w:r>
-              <w:rPr>
-                <w:noProof/>
-              </w:rPr>
-              <w:t xml:space="preserve">, </w:t>
-            </w:r>
-            <w:r>
-              <w:rPr>
-                <w:noProof/>
-                <w:szCs w:val="24"/>
-              </w:rPr>
-              <w:t>Lobban, Davies</w:t>
-            </w:r>
-            <w:r>
-              <w:rPr>
-                <w:noProof/>
-                <w:szCs w:val="24"/>
-              </w:rPr>
-              <w:t>,</w:t>
-            </w:r>
-            <w:r>
-              <w:rPr>
-                <w:noProof/>
-              </w:rPr>
-              <w:t xml:space="preserve"> </w:t>
+              <w:t xml:space="preserve">, 2015; Jagfeld </w:t>
             </w:r>
             <w:r>
               <w:rPr>
@@ -3770,25 +3748,7 @@
               <w:rPr>
                 <w:noProof/>
               </w:rPr>
-              <w:t xml:space="preserve">, </w:t>
-            </w:r>
-            <w:r>
-              <w:rPr>
-                <w:noProof/>
-              </w:rPr>
-              <w:t xml:space="preserve">under </w:t>
-            </w:r>
-            <w:r>
-              <w:rPr>
-                <w:noProof/>
-              </w:rPr>
-              <w:t>review</w:t>
-            </w:r>
-            <w:r>
-              <w:rPr>
-                <w:noProof/>
-              </w:rPr>
-              <w:t>)</w:t>
+              <w:t>, 2023)</w:t>
             </w:r>
             <w:r>
               <w:fldChar w:fldCharType="end"/>
@@ -3837,7 +3797,7 @@
               <w:fldChar w:fldCharType="begin" w:fldLock="1"/>
             </w:r>
             <w:r>
-              <w:instrText>ADDIN CSL_CITATION {"citationItems":[{"id":"ITEM-1","itemData":{"author":[{"dropping-particle":"","family":"Jagfeld","given":"Glorianna","non-dropping-particle":"","parse-names":false,"suffix":""},{"dropping-particle":"","family":"Lobban","given":"Fiona","non-dropping-particle":"","parse-names":false,"suffix":""},{"dropping-particle":"","family":"Rayson","given":"Paul","non-dropping-particle":"","parse-names":false,"suffix":""},{"dropping-particle":"","family":"Jones","given":"Steven H.","non-dropping-particle":"","parse-names":false,"suffix":""}],"container-title":"Proceedings of the Seventh Workshop on Computational Linguistics and Clinical Psychology: Improving Access at NAACL 2021","id":"ITEM-1","issued":{"date-parts":[["2021"]]},"title":"Understanding who uses Reddit: Profiling individuals with a self-reported bipolar disorder diagnosis","type":"paper-conference"},"uris":["http://www.mendeley.com/documents/?uuid=807f76fa-249d-4025-b5f1-87fdec6388d6"]}],"mendeley":{"formattedCitation":"(Jagfeld &lt;i&gt;et al.&lt;/i&gt;, 2021)","plainTextFormattedCitation":"(Jagfeld et al., 2021)","previouslyFormattedCitation":"(Jagfeld &lt;i&gt;et al.&lt;/i&gt;, 2021)"},"properties":{"noteIndex":0},"schema":"https://github.com/citation-style-language/schema/raw/master/csl-citation.json"}</w:instrText>
+              <w:instrText>ADDIN CSL_CITATION {"citationItems":[{"id":"ITEM-1","itemData":{"author":[{"dropping-particle":"","family":"Jagfeld","given":"Glorianna","non-dropping-particle":"","parse-names":false,"suffix":""},{"dropping-particle":"","family":"Lobban","given":"Fiona","non-dropping-particle":"","parse-names":false,"suffix":""},{"dropping-particle":"","family":"Rayson","given":"Paul","non-dropping-particle":"","parse-names":false,"suffix":""},{"dropping-particle":"","family":"Jones","given":"Steven H.","non-dropping-particle":"","parse-names":false,"suffix":""}],"container-title":"Proceedings of the Seventh Workshop on Computational Linguistics and Clinical Psychology: Improving Access at NAACL 2021","id":"ITEM-1","issued":{"date-parts":[["2021"]]},"page":"1-14","title":"Understanding who uses Reddit: Profiling individuals with a self-reported bipolar disorder diagnosis","type":"paper-conference"},"uris":["http://www.mendeley.com/documents/?uuid=807f76fa-249d-4025-b5f1-87fdec6388d6"]}],"mendeley":{"formattedCitation":"(Jagfeld &lt;i&gt;et al.&lt;/i&gt;, 2021)","plainTextFormattedCitation":"(Jagfeld et al., 2021)","previouslyFormattedCitation":"(Jagfeld &lt;i&gt;et al.&lt;/i&gt;, 2021)"},"properties":{"noteIndex":0},"schema":"https://github.com/citation-style-language/schema/raw/master/csl-citation.json"}</w:instrText>
             </w:r>
             <w:r>
               <w:fldChar w:fldCharType="separate"/>
@@ -3926,7 +3886,7 @@
         <w:fldChar w:fldCharType="begin" w:fldLock="1"/>
       </w:r>
       <w:r>
-        <w:instrText>ADDIN CSL_CITATION {"citationItems":[{"id":"ITEM-1","itemData":{"author":[{"dropping-particle":"","family":"Jagfeld","given":"Glorianna","non-dropping-particle":"","parse-names":false,"suffix":""},{"dropping-particle":"","family":"Lobban","given":"Fiona","non-dropping-particle":"","parse-names":false,"suffix":""},{"dropping-particle":"","family":"Humphreys","given":"Chloe","non-dropping-particle":"","parse-names":false,"suffix":""},{"dropping-particle":"","family":"Rayson","given":"Paul","non-dropping-particle":"","parse-names":false,"suffix":""},{"dropping-particle":"","family":"Jones","given":"Steven H.","non-dropping-particle":"","parse-names":false,"suffix":""}],"id":"ITEM-1","issued":{"date-parts":[["0"]]},"title":"How do people with a bipolar disorder diagnosis talk about personal recovery in peer online support forums? A corpus framework analysis using POETIC","type":"article-journal"},"label":"section","suppress-author":1,"uris":["http://www.mendeley.com/documents/?uuid=1f29e9b7-a780-4031-8a1a-8528f0b11c95"]}],"mendeley":{"formattedCitation":"(no date)","manualFormatting":"under review)","plainTextFormattedCitation":"(no date)","previouslyFormattedCitation":"(Jagfeld, Lobban, Humphreys, &lt;i&gt;et al.&lt;/i&gt;, no date)"},"properties":{"noteIndex":0},"schema":"https://github.com/citation-style-language/schema/raw/master/csl-citation.json"}</w:instrText>
+        <w:instrText>ADDIN CSL_CITATION {"citationItems":[{"id":"ITEM-1","itemData":{"author":[{"dropping-particle":"","family":"Jagfeld","given":"Glorianna","non-dropping-particle":"","parse-names":false,"suffix":""},{"dropping-particle":"","family":"Lobban","given":"Fiona","non-dropping-particle":"","parse-names":false,"suffix":""},{"dropping-particle":"","family":"Humphreys","given":"Chloe","non-dropping-particle":"","parse-names":false,"suffix":""},{"dropping-particle":"","family":"Rayson","given":"Paul","non-dropping-particle":"","parse-names":false,"suffix":""},{"dropping-particle":"","family":"Jones","given":"Steven H.","non-dropping-particle":"","parse-names":false,"suffix":""}],"id":"ITEM-1","issued":{"date-parts":[["0"]]},"title":"How do people with a bipolar disorder diagnosis talk about personal recovery in peer online support forums? A corpus framework analysis using POETIC","type":"article-journal"},"label":"section","suppress-author":1,"uris":["http://www.mendeley.com/documents/?uuid=1f29e9b7-a780-4031-8a1a-8528f0b11c95"]}],"mendeley":{"formattedCitation":"(no date)","manualFormatting":"under review)","plainTextFormattedCitation":"(no date)","previouslyFormattedCitation":"(no date)"},"properties":{"noteIndex":0},"schema":"https://github.com/citation-style-language/schema/raw/master/csl-citation.json"}</w:instrText>
       </w:r>
       <w:r>
         <w:fldChar w:fldCharType="separate"/>
@@ -3999,6 +3959,7 @@
           <w:lang w:eastAsia="en-GB"/>
         </w:rPr>
       </w:pPr>
+      <w:commentRangeStart w:id="11"/>
       <w:r>
         <w:rPr>
           <w:rFonts w:ascii="Calibri" w:hAnsi="Calibri" w:cs="Calibri"/>
@@ -4006,6 +3967,13 @@
           <w:lang w:eastAsia="en-GB"/>
         </w:rPr>
         <w:t>BD_Subreddit_Corpus.txt</w:t>
+      </w:r>
+      <w:commentRangeEnd w:id="11"/>
+      <w:r>
+        <w:rPr>
+          <w:rStyle w:val="CommentReference"/>
+        </w:rPr>
+        <w:commentReference w:id="11"/>
       </w:r>
     </w:p>
     <w:p>
@@ -4958,7 +4926,7 @@
                 <w:szCs w:val="22"/>
                 <w:lang w:eastAsia="en-GB"/>
               </w:rPr>
-              <w:instrText>ADDIN CSL_CITATION {"citationItems":[{"id":"ITEM-1","itemData":{"author":[{"dropping-particle":"","family":"Jagfeld","given":"Glorianna","non-dropping-particle":"","parse-names":false,"suffix":""},{"dropping-particle":"","family":"Lobban","given":"Fiona","non-dropping-particle":"","parse-names":false,"suffix":""},{"dropping-particle":"","family":"Rayson","given":"Paul","non-dropping-particle":"","parse-names":false,"suffix":""},{"dropping-particle":"","family":"Jones","given":"Steven H.","non-dropping-particle":"","parse-names":false,"suffix":""}],"container-title":"Proceedings of the Seventh Workshop on Computational Linguistics and Clinical Psychology: Improving Access at NAACL 2021","id":"ITEM-1","issued":{"date-parts":[["2021"]]},"title":"Understanding who uses Reddit: Profiling individuals with a self-reported bipolar disorder diagnosis","type":"paper-conference"},"uris":["http://www.mendeley.com/documents/?uuid=807f76fa-249d-4025-b5f1-87fdec6388d6"]}],"mendeley":{"formattedCitation":"(Jagfeld &lt;i&gt;et al.&lt;/i&gt;, 2021)","plainTextFormattedCitation":"(Jagfeld et al., 2021)","previouslyFormattedCitation":"(Jagfeld &lt;i&gt;et al.&lt;/i&gt;, 2021)"},"properties":{"noteIndex":0},"schema":"https://github.com/citation-style-language/schema/raw/master/csl-citation.json"}</w:instrText>
+              <w:instrText>ADDIN CSL_CITATION {"citationItems":[{"id":"ITEM-1","itemData":{"author":[{"dropping-particle":"","family":"Jagfeld","given":"Glorianna","non-dropping-particle":"","parse-names":false,"suffix":""},{"dropping-particle":"","family":"Lobban","given":"Fiona","non-dropping-particle":"","parse-names":false,"suffix":""},{"dropping-particle":"","family":"Rayson","given":"Paul","non-dropping-particle":"","parse-names":false,"suffix":""},{"dropping-particle":"","family":"Jones","given":"Steven H.","non-dropping-particle":"","parse-names":false,"suffix":""}],"container-title":"Proceedings of the Seventh Workshop on Computational Linguistics and Clinical Psychology: Improving Access at NAACL 2021","id":"ITEM-1","issued":{"date-parts":[["2021"]]},"page":"1-14","title":"Understanding who uses Reddit: Profiling individuals with a self-reported bipolar disorder diagnosis","type":"paper-conference"},"uris":["http://www.mendeley.com/documents/?uuid=807f76fa-249d-4025-b5f1-87fdec6388d6"]}],"mendeley":{"formattedCitation":"(Jagfeld &lt;i&gt;et al.&lt;/i&gt;, 2021)","plainTextFormattedCitation":"(Jagfeld et al., 2021)","previouslyFormattedCitation":"(Jagfeld &lt;i&gt;et al.&lt;/i&gt;, 2021)"},"properties":{"noteIndex":0},"schema":"https://github.com/citation-style-language/schema/raw/master/csl-citation.json"}</w:instrText>
             </w:r>
             <w:r>
               <w:rPr>
@@ -5118,7 +5086,7 @@
                 <w:szCs w:val="22"/>
                 <w:lang w:eastAsia="en-GB"/>
               </w:rPr>
-              <w:instrText>ADDIN CSL_CITATION {"citationItems":[{"id":"ITEM-1","itemData":{"author":[{"dropping-particle":"","family":"Jagfeld","given":"Glorianna","non-dropping-particle":"","parse-names":false,"suffix":""},{"dropping-particle":"","family":"Lobban","given":"Fiona","non-dropping-particle":"","parse-names":false,"suffix":""},{"dropping-particle":"","family":"Rayson","given":"Paul","non-dropping-particle":"","parse-names":false,"suffix":""},{"dropping-particle":"","family":"Jones","given":"Steven H.","non-dropping-particle":"","parse-names":false,"suffix":""}],"container-title":"Proceedings of the Seventh Workshop on Computational Linguistics and Clinical Psychology: Improving Access at NAACL 2021","id":"ITEM-1","issued":{"date-parts":[["2021"]]},"title":"Understanding who uses Reddit: Profiling individuals with a self-reported bipolar disorder diagnosis","type":"paper-conference"},"uris":["http://www.mendeley.com/documents/?uuid=807f76fa-249d-4025-b5f1-87fdec6388d6"]}],"mendeley":{"formattedCitation":"(Jagfeld &lt;i&gt;et al.&lt;/i&gt;, 2021)","plainTextFormattedCitation":"(Jagfeld et al., 2021)","previouslyFormattedCitation":"(Jagfeld &lt;i&gt;et al.&lt;/i&gt;, 2021)"},"properties":{"noteIndex":0},"schema":"https://github.com/citation-style-language/schema/raw/master/csl-citation.json"}</w:instrText>
+              <w:instrText>ADDIN CSL_CITATION {"citationItems":[{"id":"ITEM-1","itemData":{"author":[{"dropping-particle":"","family":"Jagfeld","given":"Glorianna","non-dropping-particle":"","parse-names":false,"suffix":""},{"dropping-particle":"","family":"Lobban","given":"Fiona","non-dropping-particle":"","parse-names":false,"suffix":""},{"dropping-particle":"","family":"Rayson","given":"Paul","non-dropping-particle":"","parse-names":false,"suffix":""},{"dropping-particle":"","family":"Jones","given":"Steven H.","non-dropping-particle":"","parse-names":false,"suffix":""}],"container-title":"Proceedings of the Seventh Workshop on Computational Linguistics and Clinical Psychology: Improving Access at NAACL 2021","id":"ITEM-1","issued":{"date-parts":[["2021"]]},"page":"1-14","title":"Understanding who uses Reddit: Profiling individuals with a self-reported bipolar disorder diagnosis","type":"paper-conference"},"uris":["http://www.mendeley.com/documents/?uuid=807f76fa-249d-4025-b5f1-87fdec6388d6"]}],"mendeley":{"formattedCitation":"(Jagfeld &lt;i&gt;et al.&lt;/i&gt;, 2021)","plainTextFormattedCitation":"(Jagfeld et al., 2021)","previouslyFormattedCitation":"(Jagfeld &lt;i&gt;et al.&lt;/i&gt;, 2021)"},"properties":{"noteIndex":0},"schema":"https://github.com/citation-style-language/schema/raw/master/csl-citation.json"}</w:instrText>
             </w:r>
             <w:r>
               <w:rPr>
@@ -5246,15 +5214,7 @@
                 <w:szCs w:val="22"/>
                 <w:lang w:eastAsia="en-GB"/>
               </w:rPr>
-              <w:t>Whether this post was posted in any MH subreddit (</w:t>
-            </w:r>
-            <w:r>
-              <w:rPr>
-                <w:rFonts w:ascii="Calibri" w:hAnsi="Calibri" w:cs="Calibri"/>
-                <w:szCs w:val="22"/>
-                <w:lang w:eastAsia="en-GB"/>
-              </w:rPr>
-              <w:t xml:space="preserve">see </w:t>
+              <w:t xml:space="preserve">Whether this post was posted in any MH subreddit </w:t>
             </w:r>
             <w:r>
               <w:rPr>
@@ -5270,7 +5230,7 @@
                 <w:szCs w:val="22"/>
                 <w:lang w:eastAsia="en-GB"/>
               </w:rPr>
-              <w:instrText>ADDIN CSL_CITATION {"citationItems":[{"id":"ITEM-1","itemData":{"author":[{"dropping-particle":"","family":"Jagfeld","given":"Glorianna","non-dropping-particle":"","parse-names":false,"suffix":""},{"dropping-particle":"","family":"Lobban","given":"Fiona","non-dropping-particle":"","parse-names":false,"suffix":""},{"dropping-particle":"","family":"Davies","given":"Robert","non-dropping-particle":"","parse-names":false,"suffix":""},{"dropping-particle":"","family":"Boyd","given":"Ryan L.","non-dropping-particle":"","parse-names":false,"suffix":""},{"dropping-particle":"","family":"Rayson","given":"Paul","non-dropping-particle":"","parse-names":false,"suffix":""},{"dropping-particle":"","family":"Jones","given":"Steven H.","non-dropping-particle":"","parse-names":false,"suffix":""}],"id":"ITEM-1","issued":{"date-parts":[["0"]]},"title":"Posting patterns in peer online support forums and their associations with emotions and mood in bipolar disorder: exploratory analysis","type":"article-journal"},"uris":["http://www.mendeley.com/documents/?uuid=dbae0c93-85af-485d-b509-2174bfa836b5"]}],"mendeley":{"formattedCitation":"(Jagfeld, Lobban, Davies, &lt;i&gt;et al.&lt;/i&gt;, no date)","plainTextFormattedCitation":"(Jagfeld, Lobban, Davies, et al., no date)","previouslyFormattedCitation":"(Jagfeld, Lobban, Davies, &lt;i&gt;et al.&lt;/i&gt;, no date)"},"properties":{"noteIndex":0},"schema":"https://github.com/citation-style-language/schema/raw/master/csl-citation.json"}</w:instrText>
+              <w:instrText>ADDIN CSL_CITATION {"citationItems":[{"id":"ITEM-1","itemData":{"abstract":"Background Mental health (MH) peer online forums offer robust support where internet access is common, but healthcare is not, e.g., in countries with under-resourced MH support, rural areas, and during pandemics. Despite their widespread use, little is known about who posts in such forums, and in what mood states. The discussion platform Reddit is ideally suited to study this as it hosts forums (subreddits) for MH and non-MH topics. In bipolar disorder (BD), where extreme mood states are core defining features, mood influences are particularly relevant.   Objectives This exploratory study investigated posting patterns of Reddit users with a self-reported BD diagnosis and the associations between posting and emotions, specifically: 1) What proportion of the identified users posts in MH versus non-MH subreddits? 2) What differences exist in the emotions that they express in MH or non-MH subreddit posts? 3) How does mood differ between those users who post in MH subreddits compared to those who only post in non-MH subreddits?   Methods Reddit users were automatically identified via self-reported BD diagnosis statements and all their 2005–2019 posts were downloaded. First, the percentages of users who posted only in MH (non-MH) subreddits were calculated. Second, affective vocabulary use was compared in MH versus non-MH subreddits by measuring the frequency of words associated with positive emotions, anxiety, sadness, anger, and first-person singular pronouns via the LIWC text analysis tool. Third, a logistic regression distinguished users who did versus did not post in MH subreddits, using the same LIWC variables (measured from users’ non-MH subreddit posts) as predictors, controlling for age, gender, active days, and mean posts/day.   Results 1) Two thirds of the identified 19,685 users with a self-reported BD diagnosis posted in both MH and non-MH subreddits. 2) Users who posted in both MH and non-MH subreddits exhibited less positive emotion but more anxiety and sadness and used more first-person singular pronouns in their MH subreddit posts. 3) Feminine gender, higher positive emotion, anxiety, and sadness were significantly associated with posting in MH subreddits.   Conclusions Many Reddit users who disclose a BD diagnosis use a single account to discuss MH and other concerns. Future work should determine whether users exhibit more anxiety and sadness in their MH subreddit posts because they more readily post in MH subreddits when experiencing lower …","author":[{"dropping-particle":"","family":"Jagfeld","given":"Glorianna","non-dropping-particle":"","parse-names":false,"suffix":""},{"dropping-particle":"","family":"Lobban","given":"Fiona","non-dropping-particle":"","parse-names":false,"suffix":""},{"dropping-particle":"","family":"Davies","given":"Robert","non-dropping-particle":"","parse-names":false,"suffix":""},{"dropping-particle":"","family":"Boyd","given":"Ryan L","non-dropping-particle":"","parse-names":false,"suffix":""},{"dropping-particle":"","family":"Rayson","given":"Paul","non-dropping-particle":"","parse-names":false,"suffix":""},{"dropping-particle":"","family":"Jones","given":"Steven","non-dropping-particle":"","parse-names":false,"suffix":""}],"container-title":"PLOS ONE","id":"ITEM-1","issue":"9","issued":{"date-parts":[["2023","9","25"]]},"page":"e0291369","publisher":"Public Library of Science","title":"Posting patterns in peer online support forums and their associations with emotions and mood in bipolar disorder: Exploratory analysis","type":"article-journal","volume":"18"},"label":"section","prefix":"see ","uris":["http://www.mendeley.com/documents/?uuid=91d53b89-97f7-451c-a2f9-ff702804e9be"]}],"mendeley":{"formattedCitation":"(see Jagfeld &lt;i&gt;et al.&lt;/i&gt;, 2023)","plainTextFormattedCitation":"(see Jagfeld et al., 2023)","previouslyFormattedCitation":"(see Jagfeld &lt;i&gt;et al.&lt;/i&gt;, 2023)"},"properties":{"noteIndex":0},"schema":"https://github.com/citation-style-language/schema/raw/master/csl-citation.json"}</w:instrText>
             </w:r>
             <w:r>
               <w:rPr>
@@ -5287,7 +5247,7 @@
                 <w:szCs w:val="22"/>
                 <w:lang w:eastAsia="en-GB"/>
               </w:rPr>
-              <w:t xml:space="preserve">(Jagfeld, Lobban, Davies, </w:t>
+              <w:t xml:space="preserve">(see Jagfeld </w:t>
             </w:r>
             <w:r>
               <w:rPr>
@@ -5306,7 +5266,7 @@
                 <w:szCs w:val="22"/>
                 <w:lang w:eastAsia="en-GB"/>
               </w:rPr>
-              <w:t>, no date)</w:t>
+              <w:t>, 2023)</w:t>
             </w:r>
             <w:r>
               <w:rPr>
@@ -5315,14 +5275,6 @@
                 <w:lang w:eastAsia="en-GB"/>
               </w:rPr>
               <w:fldChar w:fldCharType="end"/>
-            </w:r>
-            <w:r>
-              <w:rPr>
-                <w:rFonts w:ascii="Calibri" w:hAnsi="Calibri" w:cs="Calibri"/>
-                <w:szCs w:val="22"/>
-                <w:lang w:eastAsia="en-GB"/>
-              </w:rPr>
-              <w:t>)</w:t>
             </w:r>
           </w:p>
         </w:tc>
@@ -5437,7 +5389,6 @@
           <w:szCs w:val="22"/>
           <w:lang w:eastAsia="en-GB"/>
         </w:rPr>
-        <w:lastRenderedPageBreak/>
         <w:t>posts_texts.csv</w:t>
       </w:r>
     </w:p>
@@ -5494,6 +5445,7 @@
                 <w:szCs w:val="22"/>
                 <w:lang w:eastAsia="en-GB"/>
               </w:rPr>
+              <w:lastRenderedPageBreak/>
               <w:t>Variable</w:t>
             </w:r>
           </w:p>
@@ -5668,7 +5620,6 @@
               <w:jc w:val="left"/>
               <w:rPr>
                 <w:rFonts w:ascii="Calibri" w:hAnsi="Calibri" w:cs="Calibri"/>
-                <w:szCs w:val="22"/>
                 <w:lang w:eastAsia="en-GB"/>
               </w:rPr>
             </w:pPr>
@@ -5679,42 +5630,12 @@
                 <w:lang w:eastAsia="en-GB"/>
               </w:rPr>
               <w:t>Post text (for submissions contains the title and text body separated by a space character)</w:t>
-            </w:r>
-          </w:p>
-          <w:p>
-            <w:pPr>
-              <w:jc w:val="left"/>
-              <w:rPr>
-                <w:rFonts w:ascii="Calibri" w:hAnsi="Calibri" w:cs="Calibri"/>
-                <w:lang w:eastAsia="en-GB"/>
-              </w:rPr>
-            </w:pPr>
-            <w:r>
-              <w:rPr>
-                <w:rFonts w:ascii="Calibri" w:hAnsi="Calibri" w:cs="Calibri"/>
-                <w:lang w:eastAsia="en-GB"/>
-              </w:rPr>
-              <w:t>Urls in the text were automatically replaced by subURLaddress</w:t>
-            </w:r>
-            <w:r>
-              <w:rPr>
-                <w:rStyle w:val="FootnoteReference"/>
-                <w:rFonts w:ascii="Calibri" w:hAnsi="Calibri" w:cs="Calibri"/>
-                <w:lang w:eastAsia="en-GB"/>
-              </w:rPr>
-              <w:footnoteReference w:id="1"/>
-            </w:r>
-            <w:r>
-              <w:rPr>
-                <w:rFonts w:ascii="Calibri" w:hAnsi="Calibri" w:cs="Calibri"/>
-                <w:lang w:eastAsia="en-GB"/>
-              </w:rPr>
-              <w:t>.</w:t>
             </w:r>
           </w:p>
         </w:tc>
       </w:tr>
     </w:tbl>
+    <w:p/>
     <w:p>
       <w:pPr>
         <w:jc w:val="left"/>
@@ -5724,24 +5645,21 @@
           <w:lang w:eastAsia="en-GB"/>
         </w:rPr>
       </w:pPr>
-    </w:p>
-    <w:p/>
-    <w:p>
-      <w:pPr>
-        <w:jc w:val="left"/>
+      <w:r>
         <w:rPr>
           <w:rFonts w:ascii="Calibri" w:hAnsi="Calibri" w:cs="Calibri"/>
           <w:szCs w:val="22"/>
           <w:lang w:eastAsia="en-GB"/>
         </w:rPr>
-      </w:pPr>
+        <w:t>posts_</w:t>
+      </w:r>
       <w:r>
         <w:rPr>
           <w:rFonts w:ascii="Calibri" w:hAnsi="Calibri" w:cs="Calibri"/>
           <w:szCs w:val="22"/>
           <w:lang w:eastAsia="en-GB"/>
         </w:rPr>
-        <w:t>posts_</w:t>
+        <w:t>LIWC</w:t>
       </w:r>
       <w:r>
         <w:rPr>
@@ -5749,7 +5667,7 @@
           <w:szCs w:val="22"/>
           <w:lang w:eastAsia="en-GB"/>
         </w:rPr>
-        <w:t>LIWC</w:t>
+        <w:t>.csv</w:t>
       </w:r>
       <w:r>
         <w:rPr>
@@ -5757,7 +5675,7 @@
           <w:szCs w:val="22"/>
           <w:lang w:eastAsia="en-GB"/>
         </w:rPr>
-        <w:t>.csv</w:t>
+        <w:t xml:space="preserve"> </w:t>
       </w:r>
       <w:r>
         <w:rPr>
@@ -5765,7 +5683,7 @@
           <w:szCs w:val="22"/>
           <w:lang w:eastAsia="en-GB"/>
         </w:rPr>
-        <w:t xml:space="preserve"> </w:t>
+        <w:t>contains the same variables as posts_meta.csv</w:t>
       </w:r>
       <w:r>
         <w:rPr>
@@ -5773,7 +5691,7 @@
           <w:szCs w:val="22"/>
           <w:lang w:eastAsia="en-GB"/>
         </w:rPr>
-        <w:t>contains the same variables as posts_meta.csv</w:t>
+        <w:t xml:space="preserve"> plus the</w:t>
       </w:r>
       <w:r>
         <w:rPr>
@@ -5781,7 +5699,7 @@
           <w:szCs w:val="22"/>
           <w:lang w:eastAsia="en-GB"/>
         </w:rPr>
-        <w:t xml:space="preserve"> plus the</w:t>
+        <w:t xml:space="preserve"> </w:t>
       </w:r>
       <w:r>
         <w:rPr>
@@ -5789,7 +5707,7 @@
           <w:szCs w:val="22"/>
           <w:lang w:eastAsia="en-GB"/>
         </w:rPr>
-        <w:t xml:space="preserve"> </w:t>
+        <w:t xml:space="preserve">output of </w:t>
       </w:r>
       <w:r>
         <w:rPr>
@@ -5797,7 +5715,7 @@
           <w:szCs w:val="22"/>
           <w:lang w:eastAsia="en-GB"/>
         </w:rPr>
-        <w:t xml:space="preserve">output of </w:t>
+        <w:t>Linguistic Inquiry and Word Count (LIWC)</w:t>
       </w:r>
       <w:r>
         <w:rPr>
@@ -5805,7 +5723,7 @@
           <w:szCs w:val="22"/>
           <w:lang w:eastAsia="en-GB"/>
         </w:rPr>
-        <w:t>Linguistic Inquiry and Word Count (LIWC)</w:t>
+        <w:t> </w:t>
       </w:r>
       <w:r>
         <w:rPr>
@@ -5813,7 +5731,7 @@
           <w:szCs w:val="22"/>
           <w:lang w:eastAsia="en-GB"/>
         </w:rPr>
-        <w:t> </w:t>
+        <w:t xml:space="preserve">tool </w:t>
       </w:r>
       <w:r>
         <w:rPr>
@@ -5821,7 +5739,7 @@
           <w:szCs w:val="22"/>
           <w:lang w:eastAsia="en-GB"/>
         </w:rPr>
-        <w:t xml:space="preserve">tool </w:t>
+        <w:fldChar w:fldCharType="begin" w:fldLock="1"/>
       </w:r>
       <w:r>
         <w:rPr>
@@ -5829,15 +5747,7 @@
           <w:szCs w:val="22"/>
           <w:lang w:eastAsia="en-GB"/>
         </w:rPr>
-        <w:fldChar w:fldCharType="begin" w:fldLock="1"/>
-      </w:r>
-      <w:r>
-        <w:rPr>
-          <w:rFonts w:ascii="Calibri" w:hAnsi="Calibri" w:cs="Calibri"/>
-          <w:szCs w:val="22"/>
-          <w:lang w:eastAsia="en-GB"/>
-        </w:rPr>
-        <w:instrText>ADDIN CSL_CITATION {"citationItems":[{"id":"ITEM-1","itemData":{"DOI":"10.15781/T29G6Z","ISSN":"02637758","abstract":"The ways people use words in their daily lives can provide rich information about their beliefs, fears, thinking patterns, social relationships, and personalities. From the time of Freud’s writings about slips of the tongue to the early days of computer­based text analysis, researchers began amassing increasingly compelling evidence that the words we use have tremendous psychological value (Gottschalk &amp; Glaser, 1969; Stone, Dunphy, Smith, &amp; Ogilvie, 1966; Weintraub, 1989). Although promising, the early computer methods floundered because of the sheer complexity of the task. Extensive samples of text were not digitized, computers were slow and unwieldy, and there was little agreement about which features of natural language were most related to psychological states. Everything changed in the 1990s with the advent of efficient desktop computers, improved data storage technology, and the explosion of the internet. These factors allowed for the easy collection of large stores of books, conversations, and other digitized text samples. In order to provide an efficient and effective method for studying the various emotional, cognitive, and structural components present in individuals’ verbal and written speech samples, we originally developed a text analysis application called Linguistic Inquiry and Word Count, or LIWC. The first LIWC application was developed as part of an exploratory study of language and disclosure (Francis, 1993; Pennebaker, 1993). The second (LIWC2001) and third (LIWC2007) versions updated the original application with an expanded dictionary and a more modern software design (Pennebaker, Francis, &amp; Booth, 2001; Pennebaker, Booth, &amp; Francis, 2007). The most recent evolution, LIWC2015 (Pennebaker, Booth, Boyd, &amp; Francis, 2015), has significantly altered both the dictionary and the software options. Importantly, the LIWC2015 software and dictionary are new, rather than a basic update to previous versions of LIWC. As with previous versions, however, the program is designed to analyze individual or multiple language files quickly and efficiently. At the same time, the program attempts to be transparent and flexible in its operation, allowing the user to explore word use in multiple ways.","author":[{"dropping-particle":"","family":"Pennebaker","given":"James W","non-dropping-particle":"","parse-names":false,"suffix":""},{"dropping-particle":"","family":"Boyd","given":"Ryan L","non-dropping-particle":"","parse-names":false,"suffix":""},{"dropping-particle":"","family":"Jordan","given":"Kayla","non-dropping-particle":"","parse-names":false,"suffix":""},{"dropping-particle":"","family":"Blackburn","given":"Kate","non-dropping-particle":"","parse-names":false,"suffix":""}],"container-title":"Austin, TX: University of Texas at Austin","id":"ITEM-1","issued":{"date-parts":[["2015"]]},"page":"1-22","title":"The development and psychometric properties of LIWC2015","type":"article-journal"},"uris":["http://www.mendeley.com/documents/?uuid=f6e607bb-752d-47fc-8a26-f0936beaac3f"]}],"mendeley":{"formattedCitation":"(Pennebaker &lt;i&gt;et al.&lt;/i&gt;, 2015)","plainTextFormattedCitation":"(Pennebaker et al., 2015)","previouslyFormattedCitation":"(Pennebaker &lt;i&gt;et al.&lt;/i&gt;, 2015)"},"properties":{"noteIndex":0},"schema":"https://github.com/citation-style-language/schema/raw/master/csl-citation.json"}</w:instrText>
+        <w:instrText>ADDIN CSL_CITATION {"citationItems":[{"id":"ITEM-1","itemData":{"DOI":"10.15781/T29G6Z","author":[{"dropping-particle":"","family":"Pennebaker","given":"James W.","non-dropping-particle":"","parse-names":false,"suffix":""},{"dropping-particle":"","family":"Boyd","given":"Ryan L.","non-dropping-particle":"","parse-names":false,"suffix":""},{"dropping-particle":"","family":"Jordan","given":"Kayla","non-dropping-particle":"","parse-names":false,"suffix":""},{"dropping-particle":"","family":"Blackburn","given":"Kate","non-dropping-particle":"","parse-names":false,"suffix":""}],"id":"ITEM-1","issued":{"date-parts":[["2015"]]},"publisher-place":"Austin","title":"The Development and Psychometric Properties of LIWC2015","type":"report"},"uris":["http://www.mendeley.com/documents/?uuid=051362c4-af15-4e2e-a49f-10e5e95478e3"]}],"mendeley":{"formattedCitation":"(Pennebaker &lt;i&gt;et al.&lt;/i&gt;, 2015)","plainTextFormattedCitation":"(Pennebaker et al., 2015)","previouslyFormattedCitation":"(Pennebaker &lt;i&gt;et al.&lt;/i&gt;, 2015)"},"properties":{"noteIndex":0},"schema":"https://github.com/citation-style-language/schema/raw/master/csl-citation.json"}</w:instrText>
       </w:r>
       <w:r>
         <w:rPr>
@@ -5897,7 +5807,7 @@
           <w:szCs w:val="22"/>
           <w:lang w:eastAsia="en-GB"/>
         </w:rPr>
-        <w:t>used in Jagfeld et al. </w:t>
+        <w:t>used in Jagfeld</w:t>
       </w:r>
       <w:r>
         <w:rPr>
@@ -5905,7 +5815,7 @@
           <w:szCs w:val="22"/>
           <w:lang w:eastAsia="en-GB"/>
         </w:rPr>
-        <w:fldChar w:fldCharType="begin" w:fldLock="1"/>
+        <w:t>, Lobban, Davies</w:t>
       </w:r>
       <w:r>
         <w:rPr>
@@ -5913,7 +5823,23 @@
           <w:szCs w:val="22"/>
           <w:lang w:eastAsia="en-GB"/>
         </w:rPr>
-        <w:instrText>ADDIN CSL_CITATION {"citationItems":[{"id":"ITEM-1","itemData":{"author":[{"dropping-particle":"","family":"Jagfeld","given":"Glorianna","non-dropping-particle":"","parse-names":false,"suffix":""},{"dropping-particle":"","family":"Lobban","given":"Fiona","non-dropping-particle":"","parse-names":false,"suffix":""},{"dropping-particle":"","family":"Davies","given":"Robert","non-dropping-particle":"","parse-names":false,"suffix":""},{"dropping-particle":"","family":"Boyd","given":"Ryan L.","non-dropping-particle":"","parse-names":false,"suffix":""},{"dropping-particle":"","family":"Rayson","given":"Paul","non-dropping-particle":"","parse-names":false,"suffix":""},{"dropping-particle":"","family":"Jones","given":"Steven H.","non-dropping-particle":"","parse-names":false,"suffix":""}],"id":"ITEM-1","issued":{"date-parts":[["0"]]},"title":"Posting patterns in peer online support forums and their associations with emotions and mood in bipolar disorder: exploratory analysis","type":"article-journal"},"suppress-author":1,"uris":["http://www.mendeley.com/documents/?uuid=dbae0c93-85af-485d-b509-2174bfa836b5"]}],"mendeley":{"formattedCitation":"(no date)","plainTextFormattedCitation":"(no date)","previouslyFormattedCitation":"(no date)"},"properties":{"noteIndex":0},"schema":"https://github.com/citation-style-language/schema/raw/master/csl-citation.json"}</w:instrText>
+        <w:t xml:space="preserve"> et al. </w:t>
+      </w:r>
+      <w:r>
+        <w:rPr>
+          <w:rFonts w:ascii="Calibri" w:hAnsi="Calibri" w:cs="Calibri"/>
+          <w:szCs w:val="22"/>
+          <w:lang w:eastAsia="en-GB"/>
+        </w:rPr>
+        <w:fldChar w:fldCharType="begin" w:fldLock="1"/>
+      </w:r>
+      <w:r>
+        <w:rPr>
+          <w:rFonts w:ascii="Calibri" w:hAnsi="Calibri" w:cs="Calibri"/>
+          <w:szCs w:val="22"/>
+          <w:lang w:eastAsia="en-GB"/>
+        </w:rPr>
+        <w:instrText>ADDIN CSL_CITATION {"citationItems":[{"id":"ITEM-1","itemData":{"abstract":"Background Mental health (MH) peer online forums offer robust support where internet access is common, but healthcare is not, e.g., in countries with under-resourced MH support, rural areas, and during pandemics. Despite their widespread use, little is known about who posts in such forums, and in what mood states. The discussion platform Reddit is ideally suited to study this as it hosts forums (subreddits) for MH and non-MH topics. In bipolar disorder (BD), where extreme mood states are core defining features, mood influences are particularly relevant.   Objectives This exploratory study investigated posting patterns of Reddit users with a self-reported BD diagnosis and the associations between posting and emotions, specifically: 1) What proportion of the identified users posts in MH versus non-MH subreddits? 2) What differences exist in the emotions that they express in MH or non-MH subreddit posts? 3) How does mood differ between those users who post in MH subreddits compared to those who only post in non-MH subreddits?   Methods Reddit users were automatically identified via self-reported BD diagnosis statements and all their 2005–2019 posts were downloaded. First, the percentages of users who posted only in MH (non-MH) subreddits were calculated. Second, affective vocabulary use was compared in MH versus non-MH subreddits by measuring the frequency of words associated with positive emotions, anxiety, sadness, anger, and first-person singular pronouns via the LIWC text analysis tool. Third, a logistic regression distinguished users who did versus did not post in MH subreddits, using the same LIWC variables (measured from users’ non-MH subreddit posts) as predictors, controlling for age, gender, active days, and mean posts/day.   Results 1) Two thirds of the identified 19,685 users with a self-reported BD diagnosis posted in both MH and non-MH subreddits. 2) Users who posted in both MH and non-MH subreddits exhibited less positive emotion but more anxiety and sadness and used more first-person singular pronouns in their MH subreddit posts. 3) Feminine gender, higher positive emotion, anxiety, and sadness were significantly associated with posting in MH subreddits.   Conclusions Many Reddit users who disclose a BD diagnosis use a single account to discuss MH and other concerns. Future work should determine whether users exhibit more anxiety and sadness in their MH subreddit posts because they more readily post in MH subreddits when experiencing lower …","author":[{"dropping-particle":"","family":"Jagfeld","given":"Glorianna","non-dropping-particle":"","parse-names":false,"suffix":""},{"dropping-particle":"","family":"Lobban","given":"Fiona","non-dropping-particle":"","parse-names":false,"suffix":""},{"dropping-particle":"","family":"Davies","given":"Robert","non-dropping-particle":"","parse-names":false,"suffix":""},{"dropping-particle":"","family":"Boyd","given":"Ryan L","non-dropping-particle":"","parse-names":false,"suffix":""},{"dropping-particle":"","family":"Rayson","given":"Paul","non-dropping-particle":"","parse-names":false,"suffix":""},{"dropping-particle":"","family":"Jones","given":"Steven","non-dropping-particle":"","parse-names":false,"suffix":""}],"container-title":"PLOS ONE","id":"ITEM-1","issue":"9","issued":{"date-parts":[["2023","9","25"]]},"page":"e0291369","publisher":"Public Library of Science","title":"Posting patterns in peer online support forums and their associations with emotions and mood in bipolar disorder: Exploratory analysis","type":"article-journal","volume":"18"},"label":"section","suppress-author":1,"uris":["http://www.mendeley.com/documents/?uuid=91d53b89-97f7-451c-a2f9-ff702804e9be"]}],"mendeley":{"formattedCitation":"(2023)","plainTextFormattedCitation":"(2023)"},"properties":{"noteIndex":0},"schema":"https://github.com/citation-style-language/schema/raw/master/csl-citation.json"}</w:instrText>
       </w:r>
       <w:r>
         <w:rPr>
@@ -5930,7 +5856,7 @@
           <w:szCs w:val="22"/>
           <w:lang w:eastAsia="en-GB"/>
         </w:rPr>
-        <w:t>(no date)</w:t>
+        <w:t>(2023)</w:t>
       </w:r>
       <w:r>
         <w:rPr>
@@ -7340,7 +7266,7 @@
                 <w:szCs w:val="22"/>
                 <w:lang w:eastAsia="en-GB"/>
               </w:rPr>
-              <w:instrText>ADDIN CSL_CITATION {"citationItems":[{"id":"ITEM-1","itemData":{"author":[{"dropping-particle":"","family":"Jagfeld","given":"Glorianna","non-dropping-particle":"","parse-names":false,"suffix":""},{"dropping-particle":"","family":"Lobban","given":"Fiona","non-dropping-particle":"","parse-names":false,"suffix":""},{"dropping-particle":"","family":"Rayson","given":"Paul","non-dropping-particle":"","parse-names":false,"suffix":""},{"dropping-particle":"","family":"Jones","given":"Steven H.","non-dropping-particle":"","parse-names":false,"suffix":""}],"container-title":"Proceedings of the Seventh Workshop on Computational Linguistics and Clinical Psychology: Improving Access at NAACL 2021","id":"ITEM-1","issued":{"date-parts":[["2021"]]},"title":"Understanding who uses Reddit: Profiling individuals with a self-reported bipolar disorder diagnosis","type":"paper-conference"},"uris":["http://www.mendeley.com/documents/?uuid=807f76fa-249d-4025-b5f1-87fdec6388d6"]}],"mendeley":{"formattedCitation":"(Jagfeld &lt;i&gt;et al.&lt;/i&gt;, 2021)","plainTextFormattedCitation":"(Jagfeld et al., 2021)","previouslyFormattedCitation":"(Jagfeld &lt;i&gt;et al.&lt;/i&gt;, 2021)"},"properties":{"noteIndex":0},"schema":"https://github.com/citation-style-language/schema/raw/master/csl-citation.json"}</w:instrText>
+              <w:instrText>ADDIN CSL_CITATION {"citationItems":[{"id":"ITEM-1","itemData":{"author":[{"dropping-particle":"","family":"Jagfeld","given":"Glorianna","non-dropping-particle":"","parse-names":false,"suffix":""},{"dropping-particle":"","family":"Lobban","given":"Fiona","non-dropping-particle":"","parse-names":false,"suffix":""},{"dropping-particle":"","family":"Rayson","given":"Paul","non-dropping-particle":"","parse-names":false,"suffix":""},{"dropping-particle":"","family":"Jones","given":"Steven H.","non-dropping-particle":"","parse-names":false,"suffix":""}],"container-title":"Proceedings of the Seventh Workshop on Computational Linguistics and Clinical Psychology: Improving Access at NAACL 2021","id":"ITEM-1","issued":{"date-parts":[["2021"]]},"page":"1-14","title":"Understanding who uses Reddit: Profiling individuals with a self-reported bipolar disorder diagnosis","type":"paper-conference"},"uris":["http://www.mendeley.com/documents/?uuid=807f76fa-249d-4025-b5f1-87fdec6388d6"]}],"mendeley":{"formattedCitation":"(Jagfeld &lt;i&gt;et al.&lt;/i&gt;, 2021)","plainTextFormattedCitation":"(Jagfeld et al., 2021)","previouslyFormattedCitation":"(Jagfeld &lt;i&gt;et al.&lt;/i&gt;, 2021)"},"properties":{"noteIndex":0},"schema":"https://github.com/citation-style-language/schema/raw/master/csl-citation.json"}</w:instrText>
             </w:r>
             <w:r>
               <w:rPr>
@@ -7421,7 +7347,6 @@
                 <w:szCs w:val="22"/>
                 <w:lang w:eastAsia="en-GB"/>
               </w:rPr>
-              <w:lastRenderedPageBreak/>
               <w:t>gender</w:t>
             </w:r>
           </w:p>
@@ -7654,6 +7579,7 @@
                 <w:szCs w:val="22"/>
                 <w:lang w:eastAsia="en-GB"/>
               </w:rPr>
+              <w:lastRenderedPageBreak/>
               <w:t>comorbidities</w:t>
             </w:r>
           </w:p>
@@ -7964,7 +7890,7 @@
           <w:noProof/>
           <w:szCs w:val="24"/>
         </w:rPr>
-        <w:t>.</w:t>
+        <w:t>, pp. 1–14.</w:t>
       </w:r>
     </w:p>
     <w:p>
@@ -7983,7 +7909,7 @@
           <w:noProof/>
           <w:szCs w:val="24"/>
         </w:rPr>
-        <w:t xml:space="preserve">Jagfeld, G., Lobban, F., Humphreys, C., </w:t>
+        <w:t xml:space="preserve">Jagfeld, G. </w:t>
       </w:r>
       <w:r>
         <w:rPr>
@@ -7999,21 +7925,23 @@
           <w:noProof/>
           <w:szCs w:val="24"/>
         </w:rPr>
-        <w:t xml:space="preserve"> (</w:t>
-      </w:r>
-      <w:r>
-        <w:rPr>
+        <w:t xml:space="preserve"> (2023) ‘Posting patterns in peer online support forums and their associations with emotions and mood in bipolar disorder: Exploratory analysis’, </w:t>
+      </w:r>
+      <w:r>
+        <w:rPr>
+          <w:i/>
+          <w:iCs/>
           <w:noProof/>
           <w:szCs w:val="24"/>
         </w:rPr>
-        <w:t>under review</w:t>
+        <w:t>PLOS ONE</w:t>
       </w:r>
       <w:r>
         <w:rPr>
           <w:noProof/>
           <w:szCs w:val="24"/>
         </w:rPr>
-        <w:t>) ‘How do people with a bipolar disorder diagnosis talk about personal recovery in peer online support forums? A corpus framework analysis using POETIC’.</w:t>
+        <w:t>, 18(9), p. e0291369. Available at: https://doi.org/10.1371/journal.pone.0291369.</w:t>
       </w:r>
     </w:p>
     <w:p>
@@ -8032,7 +7960,7 @@
           <w:noProof/>
           <w:szCs w:val="24"/>
         </w:rPr>
-        <w:t xml:space="preserve">Jagfeld, G., Lobban, F., Davies, R., </w:t>
+        <w:t xml:space="preserve">Jagfeld, G. </w:t>
       </w:r>
       <w:r>
         <w:rPr>
@@ -8055,14 +7983,14 @@
           <w:noProof/>
           <w:szCs w:val="24"/>
         </w:rPr>
-        <w:t>under review</w:t>
+        <w:t>accepted for publication</w:t>
       </w:r>
       <w:r>
         <w:rPr>
           <w:noProof/>
           <w:szCs w:val="24"/>
         </w:rPr>
-        <w:t>) ‘Posting patterns in peer online support forums and their associations with emotions and mood in bipolar disorder: exploratory analysis’.</w:t>
+        <w:t>) ‘How do people with a bipolar disorder diagnosis talk about personal recovery in peer online support forums? A corpus framework analysis using POETIC’.</w:t>
       </w:r>
     </w:p>
     <w:p>
@@ -8131,7 +8059,7 @@
           <w:noProof/>
           <w:szCs w:val="24"/>
         </w:rPr>
-        <w:t xml:space="preserve"> (2015) ‘The development and psychometric properties of LIWC2015’, </w:t>
+        <w:t xml:space="preserve"> (2015) </w:t>
       </w:r>
       <w:r>
         <w:rPr>
@@ -8140,14 +8068,14 @@
           <w:noProof/>
           <w:szCs w:val="24"/>
         </w:rPr>
-        <w:t>Austin, TX: University of Texas at Austin</w:t>
+        <w:t>The Development and Psychometric Properties of LIWC2015</w:t>
       </w:r>
       <w:r>
         <w:rPr>
           <w:noProof/>
           <w:szCs w:val="24"/>
         </w:rPr>
-        <w:t>, pp. 1–22. doi: 10.15781/T29G6Z.</w:t>
+        <w:t>. Austin. doi: 10.15781/T29G6Z.</w:t>
       </w:r>
     </w:p>
     <w:p>
@@ -8183,6 +8111,9 @@
       <w:r>
         <w:t>To update</w:t>
       </w:r>
+      <w:r>
+        <w:t xml:space="preserve"> by requester</w:t>
+      </w:r>
     </w:p>
   </w:comment>
   <w:comment w:id="1" w:author="Mark Reynolds (Lancaster Uni Comments)" w:date="2020-12-03T23:36:00Z" w:initials="MR">
@@ -8197,7 +8128,7 @@
         <w:annotationRef/>
       </w:r>
       <w:r>
-        <w:t>To be updated</w:t>
+        <w:t>To update by requester</w:t>
       </w:r>
     </w:p>
   </w:comment>
@@ -8213,7 +8144,7 @@
         <w:annotationRef/>
       </w:r>
       <w:r>
-        <w:t>To be updated</w:t>
+        <w:t>To update by requester</w:t>
       </w:r>
     </w:p>
   </w:comment>
@@ -8229,7 +8160,7 @@
         <w:annotationRef/>
       </w:r>
       <w:r>
-        <w:t>To be updated</w:t>
+        <w:t>To update by requester</w:t>
       </w:r>
     </w:p>
   </w:comment>
@@ -8245,7 +8176,7 @@
         <w:annotationRef/>
       </w:r>
       <w:r>
-        <w:t>To be updated</w:t>
+        <w:t>To update by requester</w:t>
       </w:r>
     </w:p>
   </w:comment>
@@ -8261,7 +8192,7 @@
         <w:annotationRef/>
       </w:r>
       <w:r>
-        <w:t>To be updated</w:t>
+        <w:t>To update by requester</w:t>
       </w:r>
     </w:p>
   </w:comment>
@@ -8277,7 +8208,7 @@
         <w:annotationRef/>
       </w:r>
       <w:r>
-        <w:t>To be updated</w:t>
+        <w:t>To update by requester</w:t>
       </w:r>
     </w:p>
   </w:comment>
@@ -8293,7 +8224,39 @@
         <w:annotationRef/>
       </w:r>
       <w:r>
-        <w:t>To be updated by Recipient Institution</w:t>
+        <w:t>To update by requester</w:t>
+      </w:r>
+    </w:p>
+  </w:comment>
+  <w:comment w:id="10" w:author="Jagfeld, Glorianna" w:date="2023-09-28T00:21:00Z" w:initials="JG">
+    <w:p>
+      <w:pPr>
+        <w:pStyle w:val="CommentText"/>
+      </w:pPr>
+      <w:r>
+        <w:rPr>
+          <w:rStyle w:val="CommentReference"/>
+        </w:rPr>
+        <w:annotationRef/>
+      </w:r>
+      <w:r>
+        <w:t>Please tick all parts that you request access to.</w:t>
+      </w:r>
+    </w:p>
+  </w:comment>
+  <w:comment w:id="11" w:author="Jagfeld, Glorianna" w:date="2023-09-28T00:21:00Z" w:initials="JG">
+    <w:p>
+      <w:pPr>
+        <w:pStyle w:val="CommentText"/>
+      </w:pPr>
+      <w:r>
+        <w:rPr>
+          <w:rStyle w:val="CommentReference"/>
+        </w:rPr>
+        <w:annotationRef/>
+      </w:r>
+      <w:r>
+        <w:t>Please tick if you request access to this part of the dataset.</w:t>
       </w:r>
     </w:p>
   </w:comment>
@@ -8310,12 +8273,16 @@
   <w15:commentEx w15:paraId="05B51719" w15:done="0"/>
   <w15:commentEx w15:paraId="7915FD67" w15:done="0"/>
   <w15:commentEx w15:paraId="1E522E60" w15:done="0"/>
+  <w15:commentEx w15:paraId="644A790B" w15:done="0"/>
+  <w15:commentEx w15:paraId="56F16656" w15:done="0"/>
 </w15:commentsEx>
 </file>
 
 <file path=word/commentsExtensible.xml><?xml version="1.0" encoding="utf-8"?>
-<w16cex:commentsExtensible xmlns:wpc="http://schemas.microsoft.com/office/word/2010/wordprocessingCanvas" xmlns:cx="http://schemas.microsoft.com/office/drawing/2014/chartex" xmlns:cx1="http://schemas.microsoft.com/office/drawing/2015/9/8/chartex" xmlns:cx2="http://schemas.microsoft.com/office/drawing/2015/10/21/chartex" xmlns:cx3="http://schemas.microsoft.com/office/drawing/2016/5/9/chartex" xmlns:cx4="http://schemas.microsoft.com/office/drawing/2016/5/10/chartex" xmlns:cx5="http://schemas.microsoft.com/office/drawing/2016/5/11/chartex" xmlns:cx6="http://schemas.microsoft.com/office/drawing/2016/5/12/chartex" xmlns:cx7="http://schemas.microsoft.com/office/drawing/2016/5/13/chartex" xmlns:cx8="http://schemas.microsoft.com/office/drawing/2016/5/14/chartex" xmlns:mc="http://schemas.openxmlformats.org/markup-compatibility/2006" xmlns:aink="http://schemas.microsoft.com/office/drawing/2016/ink" xmlns:am3d="http://schemas.microsoft.com/office/drawing/2017/model3d" xmlns:o="urn:schemas-microsoft-com:office:office" xmlns:oel="http://schemas.microsoft.com/office/2019/extlst" xmlns:r="http://schemas.openxmlformats.org/officeDocument/2006/relationships" xmlns:m="http://schemas.openxmlformats.org/officeDocument/2006/math" xmlns:v="urn:schemas-microsoft-com:vml" xmlns:wp14="http://schemas.microsoft.com/office/word/2010/wordprocessingDrawing" xmlns:wp="http://schemas.openxmlformats.org/drawingml/2006/wordprocessingDrawing" xmlns:w10="urn:schemas-microsoft-com:office:word" xmlns:w="http://schemas.openxmlformats.org/wordprocessingml/2006/main" xmlns:w14="http://schemas.microsoft.com/office/word/2010/wordml" xmlns:w15="http://schemas.microsoft.com/office/word/2012/wordml" xmlns:w16cex="http://schemas.microsoft.com/office/word/2018/wordml/cex" xmlns:w16cid="http://schemas.microsoft.com/office/word/2016/wordml/cid" xmlns:w16="http://schemas.microsoft.com/office/word/2018/wordml" xmlns:w16sdtdh="http://schemas.microsoft.com/office/word/2020/wordml/sdtdatahash" xmlns:w16se="http://schemas.microsoft.com/office/word/2015/wordml/symex" xmlns:wpg="http://schemas.microsoft.com/office/word/2010/wordprocessingGroup" xmlns:wpi="http://schemas.microsoft.com/office/word/2010/wordprocessingInk" xmlns:wne="http://schemas.microsoft.com/office/word/2006/wordml" xmlns:wps="http://schemas.microsoft.com/office/word/2010/wordprocessingShape" mc:Ignorable="w14 w15 w16se w16cid w16 w16cex w16sdtdh wp14">
+<w16cex:commentsExtensible xmlns:wpc="http://schemas.microsoft.com/office/word/2010/wordprocessingCanvas" xmlns:cx="http://schemas.microsoft.com/office/drawing/2014/chartex" xmlns:cx1="http://schemas.microsoft.com/office/drawing/2015/9/8/chartex" xmlns:cx2="http://schemas.microsoft.com/office/drawing/2015/10/21/chartex" xmlns:cx3="http://schemas.microsoft.com/office/drawing/2016/5/9/chartex" xmlns:cx4="http://schemas.microsoft.com/office/drawing/2016/5/10/chartex" xmlns:cx5="http://schemas.microsoft.com/office/drawing/2016/5/11/chartex" xmlns:cx6="http://schemas.microsoft.com/office/drawing/2016/5/12/chartex" xmlns:cx7="http://schemas.microsoft.com/office/drawing/2016/5/13/chartex" xmlns:cx8="http://schemas.microsoft.com/office/drawing/2016/5/14/chartex" xmlns:cr="http://schemas.microsoft.com/office/comments/2020/reactions" xmlns:mc="http://schemas.openxmlformats.org/markup-compatibility/2006" xmlns:aink="http://schemas.microsoft.com/office/drawing/2016/ink" xmlns:am3d="http://schemas.microsoft.com/office/drawing/2017/model3d" xmlns:o="urn:schemas-microsoft-com:office:office" xmlns:oel="http://schemas.microsoft.com/office/2019/extlst" xmlns:r="http://schemas.openxmlformats.org/officeDocument/2006/relationships" xmlns:m="http://schemas.openxmlformats.org/officeDocument/2006/math" xmlns:v="urn:schemas-microsoft-com:vml" xmlns:wp14="http://schemas.microsoft.com/office/word/2010/wordprocessingDrawing" xmlns:wp="http://schemas.openxmlformats.org/drawingml/2006/wordprocessingDrawing" xmlns:w10="urn:schemas-microsoft-com:office:word" xmlns:w="http://schemas.openxmlformats.org/wordprocessingml/2006/main" xmlns:w14="http://schemas.microsoft.com/office/word/2010/wordml" xmlns:w15="http://schemas.microsoft.com/office/word/2012/wordml" xmlns:w16cex="http://schemas.microsoft.com/office/word/2018/wordml/cex" xmlns:w16cid="http://schemas.microsoft.com/office/word/2016/wordml/cid" xmlns:w16="http://schemas.microsoft.com/office/word/2018/wordml" xmlns:w16sdtdh="http://schemas.microsoft.com/office/word/2020/wordml/sdtdatahash" xmlns:w16se="http://schemas.microsoft.com/office/word/2015/wordml/symex" xmlns:wpg="http://schemas.microsoft.com/office/word/2010/wordprocessingGroup" xmlns:wpi="http://schemas.microsoft.com/office/word/2010/wordprocessingInk" xmlns:wne="http://schemas.microsoft.com/office/word/2006/wordml" xmlns:wps="http://schemas.microsoft.com/office/word/2010/wordprocessingShape" mc:Ignorable="w14 w15 w16se w16cid w16 w16cex w16sdtdh cr wp14">
   <w16cex:commentExtensible w16cex:durableId="24354C5E" w16cex:dateUtc="2021-04-29T13:16:00Z"/>
+  <w16cex:commentExtensible w16cex:durableId="7FCE6E64" w16cex:dateUtc="2023-09-27T22:21:00Z"/>
+  <w16cex:commentExtensible w16cex:durableId="7241C6AC" w16cex:dateUtc="2023-09-27T22:21:00Z"/>
 </w16cex:commentsExtensible>
 </file>
 
@@ -8329,6 +8296,8 @@
   <w16cid:commentId w16cid:paraId="05B51719" w16cid:durableId="23D4E01F"/>
   <w16cid:commentId w16cid:paraId="7915FD67" w16cid:durableId="23D4E01B"/>
   <w16cid:commentId w16cid:paraId="1E522E60" w16cid:durableId="23D4E01C"/>
+  <w16cid:commentId w16cid:paraId="644A790B" w16cid:durableId="7FCE6E64"/>
+  <w16cid:commentId w16cid:paraId="56F16656" w16cid:durableId="7241C6AC"/>
 </w16cid:commentsIds>
 </file>
 
@@ -8623,31 +8592,6 @@
       </w:r>
     </w:p>
   </w:footnote>
-  <w:footnote w:id="1">
-    <w:p>
-      <w:pPr>
-        <w:pStyle w:val="FootnoteText"/>
-        <w:rPr>
-          <w:lang w:val="de-DE"/>
-        </w:rPr>
-      </w:pPr>
-      <w:r>
-        <w:rPr>
-          <w:rStyle w:val="FootnoteReference"/>
-        </w:rPr>
-        <w:footnoteRef/>
-      </w:r>
-      <w:r>
-        <w:t xml:space="preserve"> See</w:t>
-      </w:r>
-      <w:r>
-        <w:t xml:space="preserve"> </w:t>
-      </w:r>
-      <w:r>
-        <w:t>https://github.com/glorisonne/reddit_bd_mood_posting_mh/blob/main/replace_urls.py</w:t>
-      </w:r>
-    </w:p>
-  </w:footnote>
 </w:footnotes>
 </file>
 
@@ -9697,46 +9641,46 @@
       </w:pPr>
     </w:lvl>
   </w:abstractNum>
-  <w:num w:numId="1" w16cid:durableId="1114323778">
+  <w:num w:numId="1" w16cid:durableId="1694303672">
     <w:abstractNumId w:val="5"/>
   </w:num>
-  <w:num w:numId="2" w16cid:durableId="1263301834">
+  <w:num w:numId="2" w16cid:durableId="245185853">
     <w:abstractNumId w:val="9"/>
   </w:num>
-  <w:num w:numId="3" w16cid:durableId="9722602">
+  <w:num w:numId="3" w16cid:durableId="992024388">
     <w:abstractNumId w:val="4"/>
   </w:num>
-  <w:num w:numId="4" w16cid:durableId="1909151219">
+  <w:num w:numId="4" w16cid:durableId="2107995964">
     <w:abstractNumId w:val="1"/>
   </w:num>
-  <w:num w:numId="5" w16cid:durableId="718284090">
+  <w:num w:numId="5" w16cid:durableId="1718697393">
     <w:abstractNumId w:val="8"/>
   </w:num>
-  <w:num w:numId="6" w16cid:durableId="1764108235">
+  <w:num w:numId="6" w16cid:durableId="1458833674">
     <w:abstractNumId w:val="9"/>
   </w:num>
-  <w:num w:numId="7" w16cid:durableId="202713362">
+  <w:num w:numId="7" w16cid:durableId="916281414">
     <w:abstractNumId w:val="9"/>
   </w:num>
-  <w:num w:numId="8" w16cid:durableId="1041855554">
+  <w:num w:numId="8" w16cid:durableId="2022121158">
     <w:abstractNumId w:val="6"/>
   </w:num>
-  <w:num w:numId="9" w16cid:durableId="1073742304">
+  <w:num w:numId="9" w16cid:durableId="1705599432">
     <w:abstractNumId w:val="9"/>
   </w:num>
-  <w:num w:numId="10" w16cid:durableId="1515074618">
+  <w:num w:numId="10" w16cid:durableId="1125853427">
     <w:abstractNumId w:val="3"/>
   </w:num>
-  <w:num w:numId="11" w16cid:durableId="197857164">
+  <w:num w:numId="11" w16cid:durableId="2018343000">
     <w:abstractNumId w:val="9"/>
   </w:num>
-  <w:num w:numId="12" w16cid:durableId="1144275865">
+  <w:num w:numId="12" w16cid:durableId="98960944">
     <w:abstractNumId w:val="0"/>
   </w:num>
-  <w:num w:numId="13" w16cid:durableId="1061053860">
+  <w:num w:numId="13" w16cid:durableId="1848784654">
     <w:abstractNumId w:val="7"/>
   </w:num>
-  <w:num w:numId="14" w16cid:durableId="2048948562">
+  <w:num w:numId="14" w16cid:durableId="1773429371">
     <w:abstractNumId w:val="2"/>
   </w:num>
 </w:numbering>
@@ -9749,6 +9693,9 @@
   </w15:person>
   <w15:person w15:author="Mark Reynolds (Lancaster Uni Comments)">
     <w15:presenceInfo w15:providerId="None" w15:userId="Mark Reynolds (Lancaster Uni Comments)"/>
+  </w15:person>
+  <w15:person w15:author="Jagfeld, Glorianna">
+    <w15:presenceInfo w15:providerId="AD" w15:userId="S::jagfeld@lancaster.ac.uk::667e7b2e-ad03-41a6-829f-ce9811b24a32"/>
   </w15:person>
 </w15:people>
 </file>
@@ -10616,42 +10563,6 @@
       <w:shd w:val="clear" w:color="auto" w:fill="E1DFDD"/>
     </w:rPr>
   </w:style>
-  <w:style w:type="paragraph" w:styleId="FootnoteText">
-    <w:name w:val="footnote text"/>
-    <w:basedOn w:val="Normal"/>
-    <w:link w:val="FootnoteTextChar"/>
-    <w:uiPriority w:val="99"/>
-    <w:semiHidden/>
-    <w:unhideWhenUsed/>
-    <w:rsid w:val="00D45992"/>
-    <w:rPr>
-      <w:sz w:val="20"/>
-    </w:rPr>
-  </w:style>
-  <w:style w:type="character" w:customStyle="1" w:styleId="FootnoteTextChar">
-    <w:name w:val="Footnote Text Char"/>
-    <w:basedOn w:val="DefaultParagraphFont"/>
-    <w:link w:val="FootnoteText"/>
-    <w:uiPriority w:val="99"/>
-    <w:semiHidden/>
-    <w:rsid w:val="00D45992"/>
-    <w:rPr>
-      <w:rFonts w:ascii="Arial" w:eastAsia="Times New Roman" w:hAnsi="Arial" w:cs="Arial"/>
-      <w:sz w:val="20"/>
-      <w:szCs w:val="20"/>
-    </w:rPr>
-  </w:style>
-  <w:style w:type="character" w:styleId="FootnoteReference">
-    <w:name w:val="footnote reference"/>
-    <w:basedOn w:val="DefaultParagraphFont"/>
-    <w:uiPriority w:val="99"/>
-    <w:semiHidden/>
-    <w:unhideWhenUsed/>
-    <w:rsid w:val="00D45992"/>
-    <w:rPr>
-      <w:vertAlign w:val="superscript"/>
-    </w:rPr>
-  </w:style>
 </w:styles>
 </file>
 
@@ -11302,7 +11213,7 @@
     <w:charset w:val="86"/>
     <w:family w:val="auto"/>
     <w:pitch w:val="variable"/>
-    <w:sig w:usb0="00000003" w:usb1="288F0000" w:usb2="00000016" w:usb3="00000000" w:csb0="00040001" w:csb1="00000000"/>
+    <w:sig w:usb0="00000203" w:usb1="288F0000" w:usb2="00000016" w:usb3="00000000" w:csb0="00040001" w:csb1="00000000"/>
   </w:font>
   <w:font w:name="Segoe UI">
     <w:panose1 w:val="020B0502040204020203"/>
@@ -11320,6 +11231,7 @@
     <w:sig w:usb0="A00002BF" w:usb1="38CF7CFA" w:usb2="00000016" w:usb3="00000000" w:csb0="0004000F" w:csb1="00000000"/>
   </w:font>
   <w:font w:name="DengXian Light">
+    <w:altName w:val="等线 Light"/>
     <w:charset w:val="86"/>
     <w:family w:val="auto"/>
     <w:pitch w:val="variable"/>
@@ -11557,10 +11469,10 @@
       </w:pPr>
     </w:lvl>
   </w:abstractNum>
-  <w:num w:numId="1" w16cid:durableId="739671161">
+  <w:num w:numId="1" w16cid:durableId="478962154">
     <w:abstractNumId w:val="0"/>
   </w:num>
-  <w:num w:numId="2" w16cid:durableId="1263807362">
+  <w:num w:numId="2" w16cid:durableId="648826519">
     <w:abstractNumId w:val="1"/>
   </w:num>
 </w:numbering>
@@ -11582,12 +11494,10 @@
   </w:compat>
   <w:rsids>
     <w:rsidRoot w:val="0081035C"/>
-    <w:rsid w:val="00087513"/>
     <w:rsid w:val="000C298A"/>
     <w:rsid w:val="00116AAB"/>
     <w:rsid w:val="00154254"/>
     <w:rsid w:val="0025586A"/>
-    <w:rsid w:val="00360D94"/>
     <w:rsid w:val="00621F0F"/>
     <w:rsid w:val="006A7687"/>
     <w:rsid w:val="0081035C"/>
@@ -12595,6 +12505,12 @@
 </file>
 
 <file path=customXml/item1.xml><?xml version="1.0" encoding="utf-8"?>
+<p:properties xmlns:p="http://schemas.microsoft.com/office/2006/metadata/properties" xmlns:xsi="http://www.w3.org/2001/XMLSchema-instance" xmlns:pc="http://schemas.microsoft.com/office/infopath/2007/PartnerControls">
+  <documentManagement/>
+</p:properties>
+</file>
+
+<file path=customXml/item2.xml><?xml version="1.0" encoding="utf-8"?>
 <ct:contentTypeSchema xmlns:ct="http://schemas.microsoft.com/office/2006/metadata/contentType" xmlns:ma="http://schemas.microsoft.com/office/2006/metadata/properties/metaAttributes" ct:_="" ma:_="" ma:contentTypeName="Document" ma:contentTypeID="0x010100CC11D5099D221D43A9B4D01D760F7358" ma:contentTypeVersion="13" ma:contentTypeDescription="Create a new document." ma:contentTypeScope="" ma:versionID="37e64ea81538f573b8a57f3408017bd1">
   <xsd:schema xmlns:xsd="http://www.w3.org/2001/XMLSchema" xmlns:xs="http://www.w3.org/2001/XMLSchema" xmlns:p="http://schemas.microsoft.com/office/2006/metadata/properties" xmlns:ns3="9ad124c6-1f8d-4729-b7e6-7cd77907c0c4" xmlns:ns4="72e1e065-ace2-43ef-ad36-68ecef7a3227" targetNamespace="http://schemas.microsoft.com/office/2006/metadata/properties" ma:root="true" ma:fieldsID="16b75d5f8c1e5e07b4229b08948b8cc4" ns3:_="" ns4:_="">
     <xsd:import namespace="9ad124c6-1f8d-4729-b7e6-7cd77907c0c4"/>
@@ -12817,17 +12733,7 @@
 </ct:contentTypeSchema>
 </file>
 
-<file path=customXml/item2.xml><?xml version="1.0" encoding="utf-8"?>
-<p:properties xmlns:p="http://schemas.microsoft.com/office/2006/metadata/properties" xmlns:xsi="http://www.w3.org/2001/XMLSchema-instance" xmlns:pc="http://schemas.microsoft.com/office/infopath/2007/PartnerControls">
-  <documentManagement/>
-</p:properties>
-</file>
-
 <file path=customXml/item3.xml><?xml version="1.0" encoding="utf-8"?>
-<b:Sources xmlns:b="http://schemas.openxmlformats.org/officeDocument/2006/bibliography" xmlns="http://schemas.openxmlformats.org/officeDocument/2006/bibliography" SelectedStyle="\APASixthEditionOfficeOnline.xsl" StyleName="APA" Version="6"/>
-</file>
-
-<file path=customXml/item4.xml><?xml version="1.0" encoding="utf-8"?>
 <?mso-contentType ?>
 <FormTemplates xmlns="http://schemas.microsoft.com/sharepoint/v3/contenttype/forms">
   <Display>DocumentLibraryForm</Display>
@@ -12836,7 +12742,20 @@
 </FormTemplates>
 </file>
 
+<file path=customXml/item4.xml><?xml version="1.0" encoding="utf-8"?>
+<b:Sources xmlns:b="http://schemas.openxmlformats.org/officeDocument/2006/bibliography" xmlns="http://schemas.openxmlformats.org/officeDocument/2006/bibliography" SelectedStyle="\APASixthEditionOfficeOnline.xsl" StyleName="APA" Version="6"/>
+</file>
+
 <file path=customXml/itemProps1.xml><?xml version="1.0" encoding="utf-8"?>
+<ds:datastoreItem xmlns:ds="http://schemas.openxmlformats.org/officeDocument/2006/customXml" ds:itemID="{CA25EAB8-B62E-4FE0-A589-981BF523153C}">
+  <ds:schemaRefs>
+    <ds:schemaRef ds:uri="http://schemas.microsoft.com/office/2006/metadata/properties"/>
+    <ds:schemaRef ds:uri="http://schemas.microsoft.com/office/infopath/2007/PartnerControls"/>
+  </ds:schemaRefs>
+</ds:datastoreItem>
+</file>
+
+<file path=customXml/itemProps2.xml><?xml version="1.0" encoding="utf-8"?>
 <ds:datastoreItem xmlns:ds="http://schemas.openxmlformats.org/officeDocument/2006/customXml" ds:itemID="{BA7D814E-410D-407C-BE30-E049326202D0}">
   <ds:schemaRefs>
     <ds:schemaRef ds:uri="http://schemas.microsoft.com/office/2006/metadata/contentType"/>
@@ -12855,27 +12774,18 @@
 </ds:datastoreItem>
 </file>
 
-<file path=customXml/itemProps2.xml><?xml version="1.0" encoding="utf-8"?>
-<ds:datastoreItem xmlns:ds="http://schemas.openxmlformats.org/officeDocument/2006/customXml" ds:itemID="{CA25EAB8-B62E-4FE0-A589-981BF523153C}">
+<file path=customXml/itemProps3.xml><?xml version="1.0" encoding="utf-8"?>
+<ds:datastoreItem xmlns:ds="http://schemas.openxmlformats.org/officeDocument/2006/customXml" ds:itemID="{43DEEE85-8755-4C88-8F83-CC3A3D64D1F9}">
   <ds:schemaRefs>
-    <ds:schemaRef ds:uri="http://schemas.microsoft.com/office/2006/metadata/properties"/>
-    <ds:schemaRef ds:uri="http://schemas.microsoft.com/office/infopath/2007/PartnerControls"/>
+    <ds:schemaRef ds:uri="http://schemas.microsoft.com/sharepoint/v3/contenttype/forms"/>
   </ds:schemaRefs>
 </ds:datastoreItem>
 </file>
 
-<file path=customXml/itemProps3.xml><?xml version="1.0" encoding="utf-8"?>
+<file path=customXml/itemProps4.xml><?xml version="1.0" encoding="utf-8"?>
 <ds:datastoreItem xmlns:ds="http://schemas.openxmlformats.org/officeDocument/2006/customXml" ds:itemID="{D33565A5-BBA5-4F48-BE06-76D38A66D5ED}">
   <ds:schemaRefs>
     <ds:schemaRef ds:uri="http://schemas.openxmlformats.org/officeDocument/2006/bibliography"/>
   </ds:schemaRefs>
 </ds:datastoreItem>
-</file>
-
-<file path=customXml/itemProps4.xml><?xml version="1.0" encoding="utf-8"?>
-<ds:datastoreItem xmlns:ds="http://schemas.openxmlformats.org/officeDocument/2006/customXml" ds:itemID="{43DEEE85-8755-4C88-8F83-CC3A3D64D1F9}">
-  <ds:schemaRefs>
-    <ds:schemaRef ds:uri="http://schemas.microsoft.com/sharepoint/v3/contenttype/forms"/>
-  </ds:schemaRefs>
-</ds:datastoreItem>
 </file>
</xml_diff>